<commit_message>
Minor correction in JS functions
</commit_message>
<xml_diff>
--- a/2014/09/JavaScript Functions Part 4 - IIFE/IIFE.docx
+++ b/2014/09/JavaScript Functions Part 4 - IIFE/IIFE.docx
@@ -254,7 +254,23 @@
           <w:sz w:val="20"/>
           <w:szCs w:val="20"/>
         </w:rPr>
-        <w:t xml:space="preserve">Before we dive into IIFE, we need to understand the concept of </w:t>
+        <w:t xml:space="preserve">Before we dive into </w:t>
+      </w:r>
+      <w:r>
+        <w:rPr>
+          <w:rFonts w:ascii="Bookman Old Style" w:hAnsi="Bookman Old Style"/>
+          <w:sz w:val="20"/>
+          <w:szCs w:val="20"/>
+        </w:rPr>
+        <w:t xml:space="preserve">what is an </w:t>
+      </w:r>
+      <w:r>
+        <w:rPr>
+          <w:rFonts w:ascii="Bookman Old Style" w:hAnsi="Bookman Old Style"/>
+          <w:sz w:val="20"/>
+          <w:szCs w:val="20"/>
+        </w:rPr>
+        <w:t xml:space="preserve">IIFE, we need to understand the concept of </w:t>
       </w:r>
       <w:r>
         <w:rPr>
@@ -299,7 +315,16 @@
           <w:sz w:val="20"/>
           <w:szCs w:val="20"/>
         </w:rPr>
-        <w:t>Build Module Using Functions</w:t>
+        <w:t xml:space="preserve">JavaScript </w:t>
+      </w:r>
+      <w:r>
+        <w:rPr>
+          <w:rFonts w:ascii="Bookman Old Style" w:hAnsi="Bookman Old Style"/>
+          <w:b/>
+          <w:sz w:val="20"/>
+          <w:szCs w:val="20"/>
+        </w:rPr>
+        <w:t xml:space="preserve">Module </w:t>
       </w:r>
     </w:p>
     <w:p>
@@ -336,12 +361,19 @@
       </w:r>
       <w:r>
         <w:rPr>
-          <w:rFonts w:ascii="Bookman Old Style" w:hAnsi="Bookman Old Style"/>
-          <w:i/>
-          <w:sz w:val="20"/>
-          <w:szCs w:val="20"/>
-        </w:rPr>
-        <w:t>Payroll</w:t>
+          <w:rFonts w:ascii="Courier New" w:eastAsia="Times New Roman" w:hAnsi="Courier New" w:cs="Courier New"/>
+          <w:sz w:val="20"/>
+          <w:szCs w:val="20"/>
+        </w:rPr>
+        <w:t>p</w:t>
+      </w:r>
+      <w:r>
+        <w:rPr>
+          <w:rFonts w:ascii="Courier New" w:eastAsia="Times New Roman" w:hAnsi="Courier New" w:cs="Courier New"/>
+          <w:sz w:val="20"/>
+          <w:szCs w:val="20"/>
+        </w:rPr>
+        <w:t>ayroll</w:t>
       </w:r>
       <w:r>
         <w:rPr>
@@ -548,21 +580,31 @@
         </w:rPr>
         <w:t xml:space="preserve"> </w:t>
       </w:r>
-      <w:r>
-        <w:rPr>
-          <w:rFonts w:ascii="Courier New" w:eastAsia="Times New Roman" w:hAnsi="Courier New" w:cs="Courier New"/>
-          <w:sz w:val="20"/>
-          <w:szCs w:val="20"/>
-        </w:rPr>
-        <w:t>M</w:t>
-      </w:r>
-      <w:r>
-        <w:rPr>
-          <w:rFonts w:ascii="Courier New" w:eastAsia="Times New Roman" w:hAnsi="Courier New" w:cs="Courier New"/>
-          <w:sz w:val="20"/>
-          <w:szCs w:val="20"/>
-        </w:rPr>
-        <w:t>akePayment = function () {</w:t>
+      <w:proofErr w:type="spellStart"/>
+      <w:r>
+        <w:rPr>
+          <w:rFonts w:ascii="Courier New" w:eastAsia="Times New Roman" w:hAnsi="Courier New" w:cs="Courier New"/>
+          <w:sz w:val="20"/>
+          <w:szCs w:val="20"/>
+        </w:rPr>
+        <w:t>m</w:t>
+      </w:r>
+      <w:r>
+        <w:rPr>
+          <w:rFonts w:ascii="Courier New" w:eastAsia="Times New Roman" w:hAnsi="Courier New" w:cs="Courier New"/>
+          <w:sz w:val="20"/>
+          <w:szCs w:val="20"/>
+        </w:rPr>
+        <w:t>akePayment</w:t>
+      </w:r>
+      <w:proofErr w:type="spellEnd"/>
+      <w:r>
+        <w:rPr>
+          <w:rFonts w:ascii="Courier New" w:eastAsia="Times New Roman" w:hAnsi="Courier New" w:cs="Courier New"/>
+          <w:sz w:val="20"/>
+          <w:szCs w:val="20"/>
+        </w:rPr>
+        <w:t xml:space="preserve"> = function () {</w:t>
       </w:r>
     </w:p>
     <w:p>
@@ -616,7 +658,41 @@
           <w:sz w:val="20"/>
           <w:szCs w:val="20"/>
         </w:rPr>
-        <w:t>"In MakePayment function");</w:t>
+        <w:t xml:space="preserve">"In </w:t>
+      </w:r>
+      <w:proofErr w:type="spellStart"/>
+      <w:r>
+        <w:rPr>
+          <w:rFonts w:ascii="Courier New" w:eastAsia="Times New Roman" w:hAnsi="Courier New" w:cs="Courier New"/>
+          <w:sz w:val="20"/>
+          <w:szCs w:val="20"/>
+        </w:rPr>
+        <w:t>m</w:t>
+      </w:r>
+      <w:r>
+        <w:rPr>
+          <w:rFonts w:ascii="Courier New" w:eastAsia="Times New Roman" w:hAnsi="Courier New" w:cs="Courier New"/>
+          <w:sz w:val="20"/>
+          <w:szCs w:val="20"/>
+        </w:rPr>
+        <w:t>akePayment</w:t>
+      </w:r>
+      <w:proofErr w:type="spellEnd"/>
+      <w:r>
+        <w:rPr>
+          <w:rFonts w:ascii="Courier New" w:eastAsia="Times New Roman" w:hAnsi="Courier New" w:cs="Courier New"/>
+          <w:sz w:val="20"/>
+          <w:szCs w:val="20"/>
+        </w:rPr>
+        <w:t xml:space="preserve"> </w:t>
+      </w:r>
+      <w:r>
+        <w:rPr>
+          <w:rFonts w:ascii="Courier New" w:eastAsia="Times New Roman" w:hAnsi="Courier New" w:cs="Courier New"/>
+          <w:sz w:val="20"/>
+          <w:szCs w:val="20"/>
+        </w:rPr>
+        <w:t>function");</w:t>
       </w:r>
     </w:p>
     <w:p>
@@ -743,7 +819,7 @@
           <w:sz w:val="20"/>
           <w:szCs w:val="20"/>
         </w:rPr>
-        <w:t>C</w:t>
+        <w:t>c</w:t>
       </w:r>
       <w:r>
         <w:rPr>
@@ -814,7 +890,41 @@
           <w:sz w:val="20"/>
           <w:szCs w:val="20"/>
         </w:rPr>
-        <w:t>"In CalculateOverTime function");</w:t>
+        <w:t xml:space="preserve">"In </w:t>
+      </w:r>
+      <w:proofErr w:type="spellStart"/>
+      <w:r>
+        <w:rPr>
+          <w:rFonts w:ascii="Courier New" w:eastAsia="Times New Roman" w:hAnsi="Courier New" w:cs="Courier New"/>
+          <w:sz w:val="20"/>
+          <w:szCs w:val="20"/>
+        </w:rPr>
+        <w:t>c</w:t>
+      </w:r>
+      <w:r>
+        <w:rPr>
+          <w:rFonts w:ascii="Courier New" w:eastAsia="Times New Roman" w:hAnsi="Courier New" w:cs="Courier New"/>
+          <w:sz w:val="20"/>
+          <w:szCs w:val="20"/>
+        </w:rPr>
+        <w:t>alculcateOverTime</w:t>
+      </w:r>
+      <w:proofErr w:type="spellEnd"/>
+      <w:r>
+        <w:rPr>
+          <w:rFonts w:ascii="Courier New" w:eastAsia="Times New Roman" w:hAnsi="Courier New" w:cs="Courier New"/>
+          <w:sz w:val="20"/>
+          <w:szCs w:val="20"/>
+        </w:rPr>
+        <w:t xml:space="preserve"> </w:t>
+      </w:r>
+      <w:r>
+        <w:rPr>
+          <w:rFonts w:ascii="Courier New" w:eastAsia="Times New Roman" w:hAnsi="Courier New" w:cs="Courier New"/>
+          <w:sz w:val="20"/>
+          <w:szCs w:val="20"/>
+        </w:rPr>
+        <w:t>function");</w:t>
       </w:r>
     </w:p>
     <w:p>
@@ -933,6 +1043,808 @@
         </w:rPr>
         <w:t xml:space="preserve">Note that </w:t>
       </w:r>
+      <w:proofErr w:type="spellStart"/>
+      <w:r>
+        <w:rPr>
+          <w:rFonts w:ascii="Courier New" w:eastAsia="Times New Roman" w:hAnsi="Courier New" w:cs="Courier New"/>
+          <w:sz w:val="20"/>
+          <w:szCs w:val="20"/>
+        </w:rPr>
+        <w:t>m</w:t>
+      </w:r>
+      <w:r>
+        <w:rPr>
+          <w:rFonts w:ascii="Courier New" w:eastAsia="Times New Roman" w:hAnsi="Courier New" w:cs="Courier New"/>
+          <w:sz w:val="20"/>
+          <w:szCs w:val="20"/>
+        </w:rPr>
+        <w:t>akePayment</w:t>
+      </w:r>
+      <w:proofErr w:type="spellEnd"/>
+      <w:r>
+        <w:rPr>
+          <w:rFonts w:ascii="Bookman Old Style" w:hAnsi="Bookman Old Style"/>
+          <w:sz w:val="20"/>
+          <w:szCs w:val="20"/>
+        </w:rPr>
+        <w:t xml:space="preserve">, </w:t>
+      </w:r>
+      <w:proofErr w:type="spellStart"/>
+      <w:r>
+        <w:rPr>
+          <w:rFonts w:ascii="Courier New" w:eastAsia="Times New Roman" w:hAnsi="Courier New" w:cs="Courier New"/>
+          <w:sz w:val="20"/>
+          <w:szCs w:val="20"/>
+        </w:rPr>
+        <w:t>c</w:t>
+      </w:r>
+      <w:r>
+        <w:rPr>
+          <w:rFonts w:ascii="Courier New" w:eastAsia="Times New Roman" w:hAnsi="Courier New" w:cs="Courier New"/>
+          <w:sz w:val="20"/>
+          <w:szCs w:val="20"/>
+        </w:rPr>
+        <w:t>alculateOverTime</w:t>
+      </w:r>
+      <w:proofErr w:type="spellEnd"/>
+      <w:r>
+        <w:rPr>
+          <w:rFonts w:ascii="Courier New" w:eastAsia="Times New Roman" w:hAnsi="Courier New" w:cs="Courier New"/>
+          <w:sz w:val="20"/>
+          <w:szCs w:val="20"/>
+        </w:rPr>
+        <w:t xml:space="preserve"> </w:t>
+      </w:r>
+      <w:r>
+        <w:rPr>
+          <w:rFonts w:ascii="Bookman Old Style" w:hAnsi="Bookman Old Style"/>
+          <w:sz w:val="20"/>
+          <w:szCs w:val="20"/>
+        </w:rPr>
+        <w:t xml:space="preserve">functions are declared </w:t>
+      </w:r>
+      <w:r>
+        <w:rPr>
+          <w:rFonts w:ascii="Bookman Old Style" w:hAnsi="Bookman Old Style"/>
+          <w:sz w:val="20"/>
+          <w:szCs w:val="20"/>
+          <w:u w:val="single"/>
+        </w:rPr>
+        <w:t>inside</w:t>
+      </w:r>
+      <w:r>
+        <w:rPr>
+          <w:rFonts w:ascii="Bookman Old Style" w:hAnsi="Bookman Old Style"/>
+          <w:sz w:val="20"/>
+          <w:szCs w:val="20"/>
+        </w:rPr>
+        <w:t xml:space="preserve"> a </w:t>
+      </w:r>
+      <w:r>
+        <w:rPr>
+          <w:rFonts w:ascii="Courier New" w:eastAsia="Times New Roman" w:hAnsi="Courier New" w:cs="Courier New"/>
+          <w:sz w:val="20"/>
+          <w:szCs w:val="20"/>
+        </w:rPr>
+        <w:t>payroll</w:t>
+      </w:r>
+      <w:r>
+        <w:rPr>
+          <w:rFonts w:ascii="Bookman Old Style" w:hAnsi="Bookman Old Style"/>
+          <w:sz w:val="20"/>
+          <w:szCs w:val="20"/>
+        </w:rPr>
+        <w:t xml:space="preserve"> function</w:t>
+      </w:r>
+      <w:r>
+        <w:rPr>
+          <w:rFonts w:ascii="Bookman Old Style" w:hAnsi="Bookman Old Style"/>
+          <w:sz w:val="20"/>
+          <w:szCs w:val="20"/>
+        </w:rPr>
+        <w:t>. Since JavaScript support only function scope, variables and functions declared inside a function [</w:t>
+      </w:r>
+      <w:r>
+        <w:rPr>
+          <w:rFonts w:ascii="Courier New" w:eastAsia="Times New Roman" w:hAnsi="Courier New" w:cs="Courier New"/>
+          <w:sz w:val="20"/>
+          <w:szCs w:val="20"/>
+        </w:rPr>
+        <w:t>payroll</w:t>
+      </w:r>
+      <w:r>
+        <w:rPr>
+          <w:rFonts w:ascii="Bookman Old Style" w:hAnsi="Bookman Old Style"/>
+          <w:sz w:val="20"/>
+          <w:szCs w:val="20"/>
+        </w:rPr>
+        <w:t xml:space="preserve"> in this case]</w:t>
+      </w:r>
+      <w:r>
+        <w:rPr>
+          <w:rFonts w:ascii="Bookman Old Style" w:hAnsi="Bookman Old Style"/>
+          <w:sz w:val="20"/>
+          <w:szCs w:val="20"/>
+        </w:rPr>
+        <w:t xml:space="preserve"> </w:t>
+      </w:r>
+      <w:r>
+        <w:rPr>
+          <w:rFonts w:ascii="Bookman Old Style" w:hAnsi="Bookman Old Style"/>
+          <w:sz w:val="20"/>
+          <w:szCs w:val="20"/>
+        </w:rPr>
+        <w:t xml:space="preserve">are accessible only inside the function. In order to provide an entry point to </w:t>
+      </w:r>
+      <w:r>
+        <w:rPr>
+          <w:rFonts w:ascii="Courier New" w:eastAsia="Times New Roman" w:hAnsi="Courier New" w:cs="Courier New"/>
+          <w:sz w:val="20"/>
+          <w:szCs w:val="20"/>
+        </w:rPr>
+        <w:t>payroll</w:t>
+      </w:r>
+      <w:r>
+        <w:rPr>
+          <w:rFonts w:ascii="Courier New" w:eastAsia="Times New Roman" w:hAnsi="Courier New" w:cs="Courier New"/>
+          <w:sz w:val="20"/>
+          <w:szCs w:val="20"/>
+        </w:rPr>
+        <w:t xml:space="preserve"> </w:t>
+      </w:r>
+      <w:r>
+        <w:rPr>
+          <w:rFonts w:ascii="Bookman Old Style" w:hAnsi="Bookman Old Style"/>
+          <w:sz w:val="20"/>
+          <w:szCs w:val="20"/>
+        </w:rPr>
+        <w:t>module, we need to change the function definition as shown below</w:t>
+      </w:r>
+    </w:p>
+    <w:p>
+      <w:pPr>
+        <w:tabs>
+          <w:tab w:val="left" w:pos="916"/>
+          <w:tab w:val="left" w:pos="1832"/>
+          <w:tab w:val="left" w:pos="2748"/>
+          <w:tab w:val="left" w:pos="3664"/>
+          <w:tab w:val="left" w:pos="4580"/>
+          <w:tab w:val="left" w:pos="5496"/>
+          <w:tab w:val="left" w:pos="6412"/>
+          <w:tab w:val="left" w:pos="7328"/>
+          <w:tab w:val="left" w:pos="8244"/>
+          <w:tab w:val="left" w:pos="9160"/>
+          <w:tab w:val="left" w:pos="10076"/>
+          <w:tab w:val="left" w:pos="10992"/>
+          <w:tab w:val="left" w:pos="11908"/>
+          <w:tab w:val="left" w:pos="12824"/>
+          <w:tab w:val="left" w:pos="13740"/>
+          <w:tab w:val="left" w:pos="14656"/>
+        </w:tabs>
+        <w:spacing w:after="0" w:line="240" w:lineRule="auto"/>
+        <w:rPr>
+          <w:rFonts w:ascii="Courier New" w:eastAsia="Times New Roman" w:hAnsi="Courier New" w:cs="Courier New"/>
+          <w:sz w:val="20"/>
+          <w:szCs w:val="20"/>
+        </w:rPr>
+      </w:pPr>
+      <w:proofErr w:type="gramStart"/>
+      <w:r>
+        <w:rPr>
+          <w:rFonts w:ascii="Courier New" w:eastAsia="Times New Roman" w:hAnsi="Courier New" w:cs="Courier New"/>
+          <w:sz w:val="20"/>
+          <w:szCs w:val="20"/>
+        </w:rPr>
+        <w:lastRenderedPageBreak/>
+        <w:t>var</w:t>
+      </w:r>
+      <w:proofErr w:type="gramEnd"/>
+      <w:r>
+        <w:rPr>
+          <w:rFonts w:ascii="Courier New" w:eastAsia="Times New Roman" w:hAnsi="Courier New" w:cs="Courier New"/>
+          <w:sz w:val="20"/>
+          <w:szCs w:val="20"/>
+        </w:rPr>
+        <w:t xml:space="preserve"> payroll = function() {</w:t>
+      </w:r>
+    </w:p>
+    <w:p>
+      <w:pPr>
+        <w:tabs>
+          <w:tab w:val="left" w:pos="916"/>
+          <w:tab w:val="left" w:pos="1832"/>
+          <w:tab w:val="left" w:pos="2748"/>
+          <w:tab w:val="left" w:pos="3664"/>
+          <w:tab w:val="left" w:pos="4580"/>
+          <w:tab w:val="left" w:pos="5496"/>
+          <w:tab w:val="left" w:pos="6412"/>
+          <w:tab w:val="left" w:pos="7328"/>
+          <w:tab w:val="left" w:pos="8244"/>
+          <w:tab w:val="left" w:pos="9160"/>
+          <w:tab w:val="left" w:pos="10076"/>
+          <w:tab w:val="left" w:pos="10992"/>
+          <w:tab w:val="left" w:pos="11908"/>
+          <w:tab w:val="left" w:pos="12824"/>
+          <w:tab w:val="left" w:pos="13740"/>
+          <w:tab w:val="left" w:pos="14656"/>
+        </w:tabs>
+        <w:spacing w:after="0" w:line="240" w:lineRule="auto"/>
+        <w:rPr>
+          <w:rFonts w:ascii="Courier New" w:eastAsia="Times New Roman" w:hAnsi="Courier New" w:cs="Courier New"/>
+          <w:sz w:val="20"/>
+          <w:szCs w:val="20"/>
+        </w:rPr>
+      </w:pPr>
+    </w:p>
+    <w:p>
+      <w:pPr>
+        <w:tabs>
+          <w:tab w:val="left" w:pos="916"/>
+          <w:tab w:val="left" w:pos="1832"/>
+          <w:tab w:val="left" w:pos="2748"/>
+          <w:tab w:val="left" w:pos="3664"/>
+          <w:tab w:val="left" w:pos="4580"/>
+          <w:tab w:val="left" w:pos="5496"/>
+          <w:tab w:val="left" w:pos="6412"/>
+          <w:tab w:val="left" w:pos="7328"/>
+          <w:tab w:val="left" w:pos="8244"/>
+          <w:tab w:val="left" w:pos="9160"/>
+          <w:tab w:val="left" w:pos="10076"/>
+          <w:tab w:val="left" w:pos="10992"/>
+          <w:tab w:val="left" w:pos="11908"/>
+          <w:tab w:val="left" w:pos="12824"/>
+          <w:tab w:val="left" w:pos="13740"/>
+          <w:tab w:val="left" w:pos="14656"/>
+        </w:tabs>
+        <w:spacing w:after="0" w:line="240" w:lineRule="auto"/>
+        <w:rPr>
+          <w:rFonts w:ascii="Courier New" w:eastAsia="Times New Roman" w:hAnsi="Courier New" w:cs="Courier New"/>
+          <w:sz w:val="20"/>
+          <w:szCs w:val="20"/>
+        </w:rPr>
+      </w:pPr>
+      <w:r>
+        <w:rPr>
+          <w:rFonts w:ascii="Courier New" w:eastAsia="Times New Roman" w:hAnsi="Courier New" w:cs="Courier New"/>
+          <w:sz w:val="20"/>
+          <w:szCs w:val="20"/>
+        </w:rPr>
+        <w:t xml:space="preserve">    </w:t>
+      </w:r>
+      <w:proofErr w:type="gramStart"/>
+      <w:r>
+        <w:rPr>
+          <w:rFonts w:ascii="Courier New" w:eastAsia="Times New Roman" w:hAnsi="Courier New" w:cs="Courier New"/>
+          <w:sz w:val="20"/>
+          <w:szCs w:val="20"/>
+        </w:rPr>
+        <w:t>var</w:t>
+      </w:r>
+      <w:proofErr w:type="gramEnd"/>
+      <w:r>
+        <w:rPr>
+          <w:rFonts w:ascii="Courier New" w:eastAsia="Times New Roman" w:hAnsi="Courier New" w:cs="Courier New"/>
+          <w:sz w:val="20"/>
+          <w:szCs w:val="20"/>
+        </w:rPr>
+        <w:t xml:space="preserve"> </w:t>
+      </w:r>
+      <w:proofErr w:type="spellStart"/>
+      <w:r>
+        <w:rPr>
+          <w:rFonts w:ascii="Courier New" w:eastAsia="Times New Roman" w:hAnsi="Courier New" w:cs="Courier New"/>
+          <w:sz w:val="20"/>
+          <w:szCs w:val="20"/>
+        </w:rPr>
+        <w:t>m</w:t>
+      </w:r>
+      <w:r>
+        <w:rPr>
+          <w:rFonts w:ascii="Courier New" w:eastAsia="Times New Roman" w:hAnsi="Courier New" w:cs="Courier New"/>
+          <w:sz w:val="20"/>
+          <w:szCs w:val="20"/>
+        </w:rPr>
+        <w:t>akePayment</w:t>
+      </w:r>
+      <w:proofErr w:type="spellEnd"/>
+      <w:r>
+        <w:rPr>
+          <w:rFonts w:ascii="Courier New" w:eastAsia="Times New Roman" w:hAnsi="Courier New" w:cs="Courier New"/>
+          <w:sz w:val="20"/>
+          <w:szCs w:val="20"/>
+        </w:rPr>
+        <w:t xml:space="preserve"> </w:t>
+      </w:r>
+      <w:r>
+        <w:rPr>
+          <w:rFonts w:ascii="Courier New" w:eastAsia="Times New Roman" w:hAnsi="Courier New" w:cs="Courier New"/>
+          <w:sz w:val="20"/>
+          <w:szCs w:val="20"/>
+        </w:rPr>
+        <w:t>= function () {</w:t>
+      </w:r>
+    </w:p>
+    <w:p>
+      <w:pPr>
+        <w:tabs>
+          <w:tab w:val="left" w:pos="916"/>
+          <w:tab w:val="left" w:pos="1832"/>
+          <w:tab w:val="left" w:pos="2748"/>
+          <w:tab w:val="left" w:pos="3664"/>
+          <w:tab w:val="left" w:pos="4580"/>
+          <w:tab w:val="left" w:pos="5496"/>
+          <w:tab w:val="left" w:pos="6412"/>
+          <w:tab w:val="left" w:pos="7328"/>
+          <w:tab w:val="left" w:pos="8244"/>
+          <w:tab w:val="left" w:pos="9160"/>
+          <w:tab w:val="left" w:pos="10076"/>
+          <w:tab w:val="left" w:pos="10992"/>
+          <w:tab w:val="left" w:pos="11908"/>
+          <w:tab w:val="left" w:pos="12824"/>
+          <w:tab w:val="left" w:pos="13740"/>
+          <w:tab w:val="left" w:pos="14656"/>
+        </w:tabs>
+        <w:spacing w:after="0" w:line="240" w:lineRule="auto"/>
+        <w:rPr>
+          <w:rFonts w:ascii="Courier New" w:eastAsia="Times New Roman" w:hAnsi="Courier New" w:cs="Courier New"/>
+          <w:sz w:val="20"/>
+          <w:szCs w:val="20"/>
+        </w:rPr>
+      </w:pPr>
+      <w:r>
+        <w:rPr>
+          <w:rFonts w:ascii="Courier New" w:eastAsia="Times New Roman" w:hAnsi="Courier New" w:cs="Courier New"/>
+          <w:sz w:val="20"/>
+          <w:szCs w:val="20"/>
+        </w:rPr>
+        <w:t xml:space="preserve">        </w:t>
+      </w:r>
+      <w:proofErr w:type="gramStart"/>
+      <w:r>
+        <w:rPr>
+          <w:rFonts w:ascii="Courier New" w:eastAsia="Times New Roman" w:hAnsi="Courier New" w:cs="Courier New"/>
+          <w:sz w:val="20"/>
+          <w:szCs w:val="20"/>
+        </w:rPr>
+        <w:t>console.log(</w:t>
+      </w:r>
+      <w:proofErr w:type="gramEnd"/>
+      <w:r>
+        <w:rPr>
+          <w:rFonts w:ascii="Courier New" w:eastAsia="Times New Roman" w:hAnsi="Courier New" w:cs="Courier New"/>
+          <w:sz w:val="20"/>
+          <w:szCs w:val="20"/>
+        </w:rPr>
+        <w:t xml:space="preserve">"In </w:t>
+      </w:r>
+      <w:proofErr w:type="spellStart"/>
+      <w:r>
+        <w:rPr>
+          <w:rFonts w:ascii="Courier New" w:eastAsia="Times New Roman" w:hAnsi="Courier New" w:cs="Courier New"/>
+          <w:sz w:val="20"/>
+          <w:szCs w:val="20"/>
+        </w:rPr>
+        <w:t>m</w:t>
+      </w:r>
+      <w:r>
+        <w:rPr>
+          <w:rFonts w:ascii="Courier New" w:eastAsia="Times New Roman" w:hAnsi="Courier New" w:cs="Courier New"/>
+          <w:sz w:val="20"/>
+          <w:szCs w:val="20"/>
+        </w:rPr>
+        <w:t>akePayment</w:t>
+      </w:r>
+      <w:proofErr w:type="spellEnd"/>
+      <w:r>
+        <w:rPr>
+          <w:rFonts w:ascii="Courier New" w:eastAsia="Times New Roman" w:hAnsi="Courier New" w:cs="Courier New"/>
+          <w:sz w:val="20"/>
+          <w:szCs w:val="20"/>
+        </w:rPr>
+        <w:t xml:space="preserve"> </w:t>
+      </w:r>
+      <w:r>
+        <w:rPr>
+          <w:rFonts w:ascii="Courier New" w:eastAsia="Times New Roman" w:hAnsi="Courier New" w:cs="Courier New"/>
+          <w:sz w:val="20"/>
+          <w:szCs w:val="20"/>
+        </w:rPr>
+        <w:t>function");</w:t>
+      </w:r>
+    </w:p>
+    <w:p>
+      <w:pPr>
+        <w:tabs>
+          <w:tab w:val="left" w:pos="916"/>
+          <w:tab w:val="left" w:pos="1832"/>
+          <w:tab w:val="left" w:pos="2748"/>
+          <w:tab w:val="left" w:pos="3664"/>
+          <w:tab w:val="left" w:pos="4580"/>
+          <w:tab w:val="left" w:pos="5496"/>
+          <w:tab w:val="left" w:pos="6412"/>
+          <w:tab w:val="left" w:pos="7328"/>
+          <w:tab w:val="left" w:pos="8244"/>
+          <w:tab w:val="left" w:pos="9160"/>
+          <w:tab w:val="left" w:pos="10076"/>
+          <w:tab w:val="left" w:pos="10992"/>
+          <w:tab w:val="left" w:pos="11908"/>
+          <w:tab w:val="left" w:pos="12824"/>
+          <w:tab w:val="left" w:pos="13740"/>
+          <w:tab w:val="left" w:pos="14656"/>
+        </w:tabs>
+        <w:spacing w:after="0" w:line="240" w:lineRule="auto"/>
+        <w:rPr>
+          <w:rFonts w:ascii="Courier New" w:eastAsia="Times New Roman" w:hAnsi="Courier New" w:cs="Courier New"/>
+          <w:sz w:val="20"/>
+          <w:szCs w:val="20"/>
+        </w:rPr>
+      </w:pPr>
+      <w:r>
+        <w:rPr>
+          <w:rFonts w:ascii="Courier New" w:eastAsia="Times New Roman" w:hAnsi="Courier New" w:cs="Courier New"/>
+          <w:sz w:val="20"/>
+          <w:szCs w:val="20"/>
+        </w:rPr>
+        <w:t xml:space="preserve">    };</w:t>
+      </w:r>
+    </w:p>
+    <w:p>
+      <w:pPr>
+        <w:tabs>
+          <w:tab w:val="left" w:pos="916"/>
+          <w:tab w:val="left" w:pos="1832"/>
+          <w:tab w:val="left" w:pos="2748"/>
+          <w:tab w:val="left" w:pos="3664"/>
+          <w:tab w:val="left" w:pos="4580"/>
+          <w:tab w:val="left" w:pos="5496"/>
+          <w:tab w:val="left" w:pos="6412"/>
+          <w:tab w:val="left" w:pos="7328"/>
+          <w:tab w:val="left" w:pos="8244"/>
+          <w:tab w:val="left" w:pos="9160"/>
+          <w:tab w:val="left" w:pos="10076"/>
+          <w:tab w:val="left" w:pos="10992"/>
+          <w:tab w:val="left" w:pos="11908"/>
+          <w:tab w:val="left" w:pos="12824"/>
+          <w:tab w:val="left" w:pos="13740"/>
+          <w:tab w:val="left" w:pos="14656"/>
+        </w:tabs>
+        <w:spacing w:after="0" w:line="240" w:lineRule="auto"/>
+        <w:rPr>
+          <w:rFonts w:ascii="Courier New" w:eastAsia="Times New Roman" w:hAnsi="Courier New" w:cs="Courier New"/>
+          <w:sz w:val="20"/>
+          <w:szCs w:val="20"/>
+        </w:rPr>
+      </w:pPr>
+    </w:p>
+    <w:p>
+      <w:pPr>
+        <w:tabs>
+          <w:tab w:val="left" w:pos="916"/>
+          <w:tab w:val="left" w:pos="1832"/>
+          <w:tab w:val="left" w:pos="2748"/>
+          <w:tab w:val="left" w:pos="3664"/>
+          <w:tab w:val="left" w:pos="4580"/>
+          <w:tab w:val="left" w:pos="5496"/>
+          <w:tab w:val="left" w:pos="6412"/>
+          <w:tab w:val="left" w:pos="7328"/>
+          <w:tab w:val="left" w:pos="8244"/>
+          <w:tab w:val="left" w:pos="9160"/>
+          <w:tab w:val="left" w:pos="10076"/>
+          <w:tab w:val="left" w:pos="10992"/>
+          <w:tab w:val="left" w:pos="11908"/>
+          <w:tab w:val="left" w:pos="12824"/>
+          <w:tab w:val="left" w:pos="13740"/>
+          <w:tab w:val="left" w:pos="14656"/>
+        </w:tabs>
+        <w:spacing w:after="0" w:line="240" w:lineRule="auto"/>
+        <w:rPr>
+          <w:rFonts w:ascii="Courier New" w:eastAsia="Times New Roman" w:hAnsi="Courier New" w:cs="Courier New"/>
+          <w:sz w:val="20"/>
+          <w:szCs w:val="20"/>
+        </w:rPr>
+      </w:pPr>
+      <w:r>
+        <w:rPr>
+          <w:rFonts w:ascii="Courier New" w:eastAsia="Times New Roman" w:hAnsi="Courier New" w:cs="Courier New"/>
+          <w:sz w:val="20"/>
+          <w:szCs w:val="20"/>
+        </w:rPr>
+        <w:t xml:space="preserve">    </w:t>
+      </w:r>
+      <w:proofErr w:type="gramStart"/>
+      <w:r>
+        <w:rPr>
+          <w:rFonts w:ascii="Courier New" w:eastAsia="Times New Roman" w:hAnsi="Courier New" w:cs="Courier New"/>
+          <w:sz w:val="20"/>
+          <w:szCs w:val="20"/>
+        </w:rPr>
+        <w:t>var</w:t>
+      </w:r>
+      <w:proofErr w:type="gramEnd"/>
+      <w:r>
+        <w:rPr>
+          <w:rFonts w:ascii="Courier New" w:eastAsia="Times New Roman" w:hAnsi="Courier New" w:cs="Courier New"/>
+          <w:sz w:val="20"/>
+          <w:szCs w:val="20"/>
+        </w:rPr>
+        <w:t xml:space="preserve"> </w:t>
+      </w:r>
+      <w:r>
+        <w:rPr>
+          <w:rFonts w:ascii="Courier New" w:eastAsia="Times New Roman" w:hAnsi="Courier New" w:cs="Courier New"/>
+          <w:sz w:val="20"/>
+          <w:szCs w:val="20"/>
+        </w:rPr>
+        <w:t xml:space="preserve">CalculateOverTime </w:t>
+      </w:r>
+      <w:r>
+        <w:rPr>
+          <w:rFonts w:ascii="Courier New" w:eastAsia="Times New Roman" w:hAnsi="Courier New" w:cs="Courier New"/>
+          <w:sz w:val="20"/>
+          <w:szCs w:val="20"/>
+        </w:rPr>
+        <w:t>= function () {</w:t>
+      </w:r>
+    </w:p>
+    <w:p>
+      <w:pPr>
+        <w:tabs>
+          <w:tab w:val="left" w:pos="916"/>
+          <w:tab w:val="left" w:pos="1832"/>
+          <w:tab w:val="left" w:pos="2748"/>
+          <w:tab w:val="left" w:pos="3664"/>
+          <w:tab w:val="left" w:pos="4580"/>
+          <w:tab w:val="left" w:pos="5496"/>
+          <w:tab w:val="left" w:pos="6412"/>
+          <w:tab w:val="left" w:pos="7328"/>
+          <w:tab w:val="left" w:pos="8244"/>
+          <w:tab w:val="left" w:pos="9160"/>
+          <w:tab w:val="left" w:pos="10076"/>
+          <w:tab w:val="left" w:pos="10992"/>
+          <w:tab w:val="left" w:pos="11908"/>
+          <w:tab w:val="left" w:pos="12824"/>
+          <w:tab w:val="left" w:pos="13740"/>
+          <w:tab w:val="left" w:pos="14656"/>
+        </w:tabs>
+        <w:spacing w:after="0" w:line="240" w:lineRule="auto"/>
+        <w:rPr>
+          <w:rFonts w:ascii="Courier New" w:eastAsia="Times New Roman" w:hAnsi="Courier New" w:cs="Courier New"/>
+          <w:sz w:val="20"/>
+          <w:szCs w:val="20"/>
+        </w:rPr>
+      </w:pPr>
+      <w:r>
+        <w:rPr>
+          <w:rFonts w:ascii="Courier New" w:eastAsia="Times New Roman" w:hAnsi="Courier New" w:cs="Courier New"/>
+          <w:sz w:val="20"/>
+          <w:szCs w:val="20"/>
+        </w:rPr>
+        <w:t xml:space="preserve">        </w:t>
+      </w:r>
+      <w:proofErr w:type="gramStart"/>
+      <w:r>
+        <w:rPr>
+          <w:rFonts w:ascii="Courier New" w:eastAsia="Times New Roman" w:hAnsi="Courier New" w:cs="Courier New"/>
+          <w:sz w:val="20"/>
+          <w:szCs w:val="20"/>
+        </w:rPr>
+        <w:t>console.log(</w:t>
+      </w:r>
+      <w:proofErr w:type="gramEnd"/>
+      <w:r>
+        <w:rPr>
+          <w:rFonts w:ascii="Courier New" w:eastAsia="Times New Roman" w:hAnsi="Courier New" w:cs="Courier New"/>
+          <w:sz w:val="20"/>
+          <w:szCs w:val="20"/>
+        </w:rPr>
+        <w:t xml:space="preserve">"In </w:t>
+      </w:r>
+      <w:proofErr w:type="spellStart"/>
+      <w:r>
+        <w:rPr>
+          <w:rFonts w:ascii="Courier New" w:eastAsia="Times New Roman" w:hAnsi="Courier New" w:cs="Courier New"/>
+          <w:sz w:val="20"/>
+          <w:szCs w:val="20"/>
+        </w:rPr>
+        <w:t>c</w:t>
+      </w:r>
+      <w:r>
+        <w:rPr>
+          <w:rFonts w:ascii="Courier New" w:eastAsia="Times New Roman" w:hAnsi="Courier New" w:cs="Courier New"/>
+          <w:sz w:val="20"/>
+          <w:szCs w:val="20"/>
+        </w:rPr>
+        <w:t>alculcateOverTime</w:t>
+      </w:r>
+      <w:proofErr w:type="spellEnd"/>
+      <w:r>
+        <w:rPr>
+          <w:rFonts w:ascii="Courier New" w:eastAsia="Times New Roman" w:hAnsi="Courier New" w:cs="Courier New"/>
+          <w:sz w:val="20"/>
+          <w:szCs w:val="20"/>
+        </w:rPr>
+        <w:t xml:space="preserve"> </w:t>
+      </w:r>
+      <w:r>
+        <w:rPr>
+          <w:rFonts w:ascii="Courier New" w:eastAsia="Times New Roman" w:hAnsi="Courier New" w:cs="Courier New"/>
+          <w:sz w:val="20"/>
+          <w:szCs w:val="20"/>
+        </w:rPr>
+        <w:t>function");</w:t>
+      </w:r>
+    </w:p>
+    <w:p>
+      <w:pPr>
+        <w:tabs>
+          <w:tab w:val="left" w:pos="916"/>
+          <w:tab w:val="left" w:pos="1832"/>
+          <w:tab w:val="left" w:pos="2748"/>
+          <w:tab w:val="left" w:pos="3664"/>
+          <w:tab w:val="left" w:pos="4580"/>
+          <w:tab w:val="left" w:pos="5496"/>
+          <w:tab w:val="left" w:pos="6412"/>
+          <w:tab w:val="left" w:pos="7328"/>
+          <w:tab w:val="left" w:pos="8244"/>
+          <w:tab w:val="left" w:pos="9160"/>
+          <w:tab w:val="left" w:pos="10076"/>
+          <w:tab w:val="left" w:pos="10992"/>
+          <w:tab w:val="left" w:pos="11908"/>
+          <w:tab w:val="left" w:pos="12824"/>
+          <w:tab w:val="left" w:pos="13740"/>
+          <w:tab w:val="left" w:pos="14656"/>
+        </w:tabs>
+        <w:spacing w:after="0" w:line="240" w:lineRule="auto"/>
+        <w:rPr>
+          <w:rFonts w:ascii="Courier New" w:eastAsia="Times New Roman" w:hAnsi="Courier New" w:cs="Courier New"/>
+          <w:sz w:val="20"/>
+          <w:szCs w:val="20"/>
+        </w:rPr>
+      </w:pPr>
+      <w:r>
+        <w:rPr>
+          <w:rFonts w:ascii="Courier New" w:eastAsia="Times New Roman" w:hAnsi="Courier New" w:cs="Courier New"/>
+          <w:sz w:val="20"/>
+          <w:szCs w:val="20"/>
+        </w:rPr>
+        <w:t xml:space="preserve">    };</w:t>
+      </w:r>
+    </w:p>
+    <w:p>
+      <w:pPr>
+        <w:tabs>
+          <w:tab w:val="left" w:pos="916"/>
+          <w:tab w:val="left" w:pos="1832"/>
+          <w:tab w:val="left" w:pos="2748"/>
+          <w:tab w:val="left" w:pos="3664"/>
+          <w:tab w:val="left" w:pos="4580"/>
+          <w:tab w:val="left" w:pos="5496"/>
+          <w:tab w:val="left" w:pos="6412"/>
+          <w:tab w:val="left" w:pos="7328"/>
+          <w:tab w:val="left" w:pos="8244"/>
+          <w:tab w:val="left" w:pos="9160"/>
+          <w:tab w:val="left" w:pos="10076"/>
+          <w:tab w:val="left" w:pos="10992"/>
+          <w:tab w:val="left" w:pos="11908"/>
+          <w:tab w:val="left" w:pos="12824"/>
+          <w:tab w:val="left" w:pos="13740"/>
+          <w:tab w:val="left" w:pos="14656"/>
+        </w:tabs>
+        <w:spacing w:after="0" w:line="240" w:lineRule="auto"/>
+        <w:rPr>
+          <w:rFonts w:ascii="Courier New" w:eastAsia="Times New Roman" w:hAnsi="Courier New" w:cs="Courier New"/>
+          <w:sz w:val="20"/>
+          <w:szCs w:val="20"/>
+        </w:rPr>
+      </w:pPr>
+    </w:p>
+    <w:p>
+      <w:pPr>
+        <w:tabs>
+          <w:tab w:val="left" w:pos="916"/>
+          <w:tab w:val="left" w:pos="1832"/>
+          <w:tab w:val="left" w:pos="2748"/>
+          <w:tab w:val="left" w:pos="3664"/>
+          <w:tab w:val="left" w:pos="4580"/>
+          <w:tab w:val="left" w:pos="5496"/>
+          <w:tab w:val="left" w:pos="6412"/>
+          <w:tab w:val="left" w:pos="7328"/>
+          <w:tab w:val="left" w:pos="8244"/>
+          <w:tab w:val="left" w:pos="9160"/>
+          <w:tab w:val="left" w:pos="10076"/>
+          <w:tab w:val="left" w:pos="10992"/>
+          <w:tab w:val="left" w:pos="11908"/>
+          <w:tab w:val="left" w:pos="12824"/>
+          <w:tab w:val="left" w:pos="13740"/>
+          <w:tab w:val="left" w:pos="14656"/>
+        </w:tabs>
+        <w:spacing w:after="0" w:line="240" w:lineRule="auto"/>
+        <w:rPr>
+          <w:rFonts w:ascii="Courier New" w:eastAsia="Times New Roman" w:hAnsi="Courier New" w:cs="Courier New"/>
+          <w:sz w:val="20"/>
+          <w:szCs w:val="20"/>
+        </w:rPr>
+      </w:pPr>
+      <w:r>
+        <w:rPr>
+          <w:rFonts w:ascii="Courier New" w:eastAsia="Times New Roman" w:hAnsi="Courier New" w:cs="Courier New"/>
+          <w:sz w:val="20"/>
+          <w:szCs w:val="20"/>
+        </w:rPr>
+        <w:t xml:space="preserve">    </w:t>
+      </w:r>
+      <w:proofErr w:type="gramStart"/>
+      <w:r>
+        <w:rPr>
+          <w:rFonts w:ascii="Courier New" w:eastAsia="Times New Roman" w:hAnsi="Courier New" w:cs="Courier New"/>
+          <w:sz w:val="20"/>
+          <w:szCs w:val="20"/>
+        </w:rPr>
+        <w:t>return</w:t>
+      </w:r>
+      <w:proofErr w:type="gramEnd"/>
+      <w:r>
+        <w:rPr>
+          <w:rFonts w:ascii="Courier New" w:eastAsia="Times New Roman" w:hAnsi="Courier New" w:cs="Courier New"/>
+          <w:sz w:val="20"/>
+          <w:szCs w:val="20"/>
+        </w:rPr>
+        <w:t xml:space="preserve"> {</w:t>
+      </w:r>
+    </w:p>
+    <w:p>
+      <w:pPr>
+        <w:tabs>
+          <w:tab w:val="left" w:pos="916"/>
+          <w:tab w:val="left" w:pos="1832"/>
+          <w:tab w:val="left" w:pos="2748"/>
+          <w:tab w:val="left" w:pos="3664"/>
+          <w:tab w:val="left" w:pos="4580"/>
+          <w:tab w:val="left" w:pos="5496"/>
+          <w:tab w:val="left" w:pos="6412"/>
+          <w:tab w:val="left" w:pos="7328"/>
+          <w:tab w:val="left" w:pos="8244"/>
+          <w:tab w:val="left" w:pos="9160"/>
+          <w:tab w:val="left" w:pos="10076"/>
+          <w:tab w:val="left" w:pos="10992"/>
+          <w:tab w:val="left" w:pos="11908"/>
+          <w:tab w:val="left" w:pos="12824"/>
+          <w:tab w:val="left" w:pos="13740"/>
+          <w:tab w:val="left" w:pos="14656"/>
+        </w:tabs>
+        <w:spacing w:after="0" w:line="240" w:lineRule="auto"/>
+        <w:rPr>
+          <w:rFonts w:ascii="Courier New" w:eastAsia="Times New Roman" w:hAnsi="Courier New" w:cs="Courier New"/>
+          <w:sz w:val="20"/>
+          <w:szCs w:val="20"/>
+        </w:rPr>
+      </w:pPr>
+      <w:r>
+        <w:rPr>
+          <w:rFonts w:ascii="Courier New" w:eastAsia="Times New Roman" w:hAnsi="Courier New" w:cs="Courier New"/>
+          <w:sz w:val="20"/>
+          <w:szCs w:val="20"/>
+        </w:rPr>
+        <w:t xml:space="preserve">        </w:t>
+      </w:r>
+      <w:proofErr w:type="gramStart"/>
+      <w:r>
+        <w:rPr>
+          <w:rFonts w:ascii="Courier New" w:eastAsia="Times New Roman" w:hAnsi="Courier New" w:cs="Courier New"/>
+          <w:sz w:val="20"/>
+          <w:szCs w:val="20"/>
+        </w:rPr>
+        <w:t>MakePayment :</w:t>
+      </w:r>
+      <w:proofErr w:type="gramEnd"/>
+      <w:r>
+        <w:rPr>
+          <w:rFonts w:ascii="Courier New" w:eastAsia="Times New Roman" w:hAnsi="Courier New" w:cs="Courier New"/>
+          <w:sz w:val="20"/>
+          <w:szCs w:val="20"/>
+        </w:rPr>
+        <w:t xml:space="preserve"> </w:t>
+      </w:r>
       <w:r>
         <w:rPr>
           <w:rFonts w:ascii="Courier New" w:eastAsia="Times New Roman" w:hAnsi="Courier New" w:cs="Courier New"/>
@@ -943,11 +1855,65 @@
       </w:r>
       <w:r>
         <w:rPr>
-          <w:rFonts w:ascii="Bookman Old Style" w:hAnsi="Bookman Old Style"/>
-          <w:sz w:val="20"/>
-          <w:szCs w:val="20"/>
-        </w:rPr>
-        <w:t xml:space="preserve">, </w:t>
+          <w:rFonts w:ascii="Courier New" w:eastAsia="Times New Roman" w:hAnsi="Courier New" w:cs="Courier New"/>
+          <w:sz w:val="20"/>
+          <w:szCs w:val="20"/>
+        </w:rPr>
+        <w:t>,</w:t>
+      </w:r>
+    </w:p>
+    <w:p>
+      <w:pPr>
+        <w:tabs>
+          <w:tab w:val="left" w:pos="916"/>
+          <w:tab w:val="left" w:pos="1832"/>
+          <w:tab w:val="left" w:pos="2748"/>
+          <w:tab w:val="left" w:pos="3664"/>
+          <w:tab w:val="left" w:pos="4580"/>
+          <w:tab w:val="left" w:pos="5496"/>
+          <w:tab w:val="left" w:pos="6412"/>
+          <w:tab w:val="left" w:pos="7328"/>
+          <w:tab w:val="left" w:pos="8244"/>
+          <w:tab w:val="left" w:pos="9160"/>
+          <w:tab w:val="left" w:pos="10076"/>
+          <w:tab w:val="left" w:pos="10992"/>
+          <w:tab w:val="left" w:pos="11908"/>
+          <w:tab w:val="left" w:pos="12824"/>
+          <w:tab w:val="left" w:pos="13740"/>
+          <w:tab w:val="left" w:pos="14656"/>
+        </w:tabs>
+        <w:spacing w:after="0" w:line="240" w:lineRule="auto"/>
+        <w:rPr>
+          <w:rFonts w:ascii="Courier New" w:eastAsia="Times New Roman" w:hAnsi="Courier New" w:cs="Courier New"/>
+          <w:sz w:val="20"/>
+          <w:szCs w:val="20"/>
+        </w:rPr>
+      </w:pPr>
+      <w:r>
+        <w:rPr>
+          <w:rFonts w:ascii="Courier New" w:eastAsia="Times New Roman" w:hAnsi="Courier New" w:cs="Courier New"/>
+          <w:sz w:val="20"/>
+          <w:szCs w:val="20"/>
+        </w:rPr>
+        <w:t xml:space="preserve">        </w:t>
+      </w:r>
+      <w:proofErr w:type="gramStart"/>
+      <w:r>
+        <w:rPr>
+          <w:rFonts w:ascii="Courier New" w:eastAsia="Times New Roman" w:hAnsi="Courier New" w:cs="Courier New"/>
+          <w:sz w:val="20"/>
+          <w:szCs w:val="20"/>
+        </w:rPr>
+        <w:t>CalculateOverTime :</w:t>
+      </w:r>
+      <w:proofErr w:type="gramEnd"/>
+      <w:r>
+        <w:rPr>
+          <w:rFonts w:ascii="Courier New" w:eastAsia="Times New Roman" w:hAnsi="Courier New" w:cs="Courier New"/>
+          <w:sz w:val="20"/>
+          <w:szCs w:val="20"/>
+        </w:rPr>
+        <w:t xml:space="preserve"> </w:t>
       </w:r>
       <w:r>
         <w:rPr>
@@ -957,6 +1923,147 @@
         </w:rPr>
         <w:t>CalculateOverTime</w:t>
       </w:r>
+    </w:p>
+    <w:p>
+      <w:pPr>
+        <w:tabs>
+          <w:tab w:val="left" w:pos="916"/>
+          <w:tab w:val="left" w:pos="1832"/>
+          <w:tab w:val="left" w:pos="2748"/>
+          <w:tab w:val="left" w:pos="3664"/>
+          <w:tab w:val="left" w:pos="4580"/>
+          <w:tab w:val="left" w:pos="5496"/>
+          <w:tab w:val="left" w:pos="6412"/>
+          <w:tab w:val="left" w:pos="7328"/>
+          <w:tab w:val="left" w:pos="8244"/>
+          <w:tab w:val="left" w:pos="9160"/>
+          <w:tab w:val="left" w:pos="10076"/>
+          <w:tab w:val="left" w:pos="10992"/>
+          <w:tab w:val="left" w:pos="11908"/>
+          <w:tab w:val="left" w:pos="12824"/>
+          <w:tab w:val="left" w:pos="13740"/>
+          <w:tab w:val="left" w:pos="14656"/>
+        </w:tabs>
+        <w:spacing w:after="0" w:line="240" w:lineRule="auto"/>
+        <w:rPr>
+          <w:rFonts w:ascii="Courier New" w:eastAsia="Times New Roman" w:hAnsi="Courier New" w:cs="Courier New"/>
+          <w:sz w:val="20"/>
+          <w:szCs w:val="20"/>
+        </w:rPr>
+      </w:pPr>
+      <w:r>
+        <w:rPr>
+          <w:rFonts w:ascii="Courier New" w:eastAsia="Times New Roman" w:hAnsi="Courier New" w:cs="Courier New"/>
+          <w:sz w:val="20"/>
+          <w:szCs w:val="20"/>
+        </w:rPr>
+        <w:t xml:space="preserve">    }</w:t>
+      </w:r>
+    </w:p>
+    <w:p>
+      <w:pPr>
+        <w:tabs>
+          <w:tab w:val="left" w:pos="916"/>
+          <w:tab w:val="left" w:pos="1832"/>
+          <w:tab w:val="left" w:pos="2748"/>
+          <w:tab w:val="left" w:pos="3664"/>
+          <w:tab w:val="left" w:pos="4580"/>
+          <w:tab w:val="left" w:pos="5496"/>
+          <w:tab w:val="left" w:pos="6412"/>
+          <w:tab w:val="left" w:pos="7328"/>
+          <w:tab w:val="left" w:pos="8244"/>
+          <w:tab w:val="left" w:pos="9160"/>
+          <w:tab w:val="left" w:pos="10076"/>
+          <w:tab w:val="left" w:pos="10992"/>
+          <w:tab w:val="left" w:pos="11908"/>
+          <w:tab w:val="left" w:pos="12824"/>
+          <w:tab w:val="left" w:pos="13740"/>
+          <w:tab w:val="left" w:pos="14656"/>
+        </w:tabs>
+        <w:spacing w:after="0" w:line="240" w:lineRule="auto"/>
+        <w:rPr>
+          <w:rFonts w:ascii="Courier New" w:eastAsia="Times New Roman" w:hAnsi="Courier New" w:cs="Courier New"/>
+          <w:sz w:val="20"/>
+          <w:szCs w:val="20"/>
+        </w:rPr>
+      </w:pPr>
+      <w:r>
+        <w:rPr>
+          <w:rFonts w:ascii="Courier New" w:eastAsia="Times New Roman" w:hAnsi="Courier New" w:cs="Courier New"/>
+          <w:sz w:val="20"/>
+          <w:szCs w:val="20"/>
+        </w:rPr>
+        <w:t>};</w:t>
+      </w:r>
+    </w:p>
+    <w:p>
+      <w:pPr>
+        <w:rPr>
+          <w:rFonts w:ascii="Bookman Old Style" w:hAnsi="Bookman Old Style"/>
+          <w:b/>
+          <w:sz w:val="20"/>
+          <w:szCs w:val="20"/>
+        </w:rPr>
+      </w:pPr>
+    </w:p>
+    <w:p>
+      <w:pPr>
+        <w:rPr>
+          <w:rFonts w:ascii="Bookman Old Style" w:hAnsi="Bookman Old Style"/>
+          <w:sz w:val="20"/>
+          <w:szCs w:val="20"/>
+        </w:rPr>
+      </w:pPr>
+      <w:r>
+        <w:rPr>
+          <w:rFonts w:ascii="Bookman Old Style" w:hAnsi="Bookman Old Style"/>
+          <w:sz w:val="20"/>
+          <w:szCs w:val="20"/>
+        </w:rPr>
+        <w:t xml:space="preserve">The </w:t>
+      </w:r>
+      <w:r>
+        <w:rPr>
+          <w:rFonts w:ascii="Courier New" w:eastAsia="Times New Roman" w:hAnsi="Courier New" w:cs="Courier New"/>
+          <w:sz w:val="20"/>
+          <w:szCs w:val="20"/>
+        </w:rPr>
+        <w:t>r</w:t>
+      </w:r>
+      <w:r>
+        <w:rPr>
+          <w:rFonts w:ascii="Courier New" w:eastAsia="Times New Roman" w:hAnsi="Courier New" w:cs="Courier New"/>
+          <w:sz w:val="20"/>
+          <w:szCs w:val="20"/>
+        </w:rPr>
+        <w:t>eturn</w:t>
+      </w:r>
+      <w:r>
+        <w:rPr>
+          <w:rFonts w:ascii="Bookman Old Style" w:hAnsi="Bookman Old Style"/>
+          <w:sz w:val="20"/>
+          <w:szCs w:val="20"/>
+        </w:rPr>
+        <w:t xml:space="preserve"> block in above function definition exposes both </w:t>
+      </w:r>
+      <w:proofErr w:type="spellStart"/>
+      <w:r>
+        <w:rPr>
+          <w:rFonts w:ascii="Bookman Old Style" w:hAnsi="Bookman Old Style"/>
+          <w:sz w:val="20"/>
+          <w:szCs w:val="20"/>
+        </w:rPr>
+        <w:t>m</w:t>
+      </w:r>
+      <w:r>
+        <w:rPr>
+          <w:rFonts w:ascii="Courier New" w:eastAsia="Times New Roman" w:hAnsi="Courier New" w:cs="Courier New"/>
+          <w:sz w:val="20"/>
+          <w:szCs w:val="20"/>
+        </w:rPr>
+        <w:t>akePayment</w:t>
+      </w:r>
+      <w:proofErr w:type="spellEnd"/>
       <w:r>
         <w:rPr>
           <w:rFonts w:ascii="Courier New" w:eastAsia="Times New Roman" w:hAnsi="Courier New" w:cs="Courier New"/>
@@ -971,64 +2078,7 @@
           <w:sz w:val="20"/>
           <w:szCs w:val="20"/>
         </w:rPr>
-        <w:t xml:space="preserve">functions are declared </w:t>
-      </w:r>
-      <w:r>
-        <w:rPr>
-          <w:rFonts w:ascii="Bookman Old Style" w:hAnsi="Bookman Old Style"/>
-          <w:sz w:val="20"/>
-          <w:szCs w:val="20"/>
-          <w:u w:val="single"/>
-        </w:rPr>
-        <w:t>inside</w:t>
-      </w:r>
-      <w:r>
-        <w:rPr>
-          <w:rFonts w:ascii="Bookman Old Style" w:hAnsi="Bookman Old Style"/>
-          <w:sz w:val="20"/>
-          <w:szCs w:val="20"/>
-        </w:rPr>
-        <w:t xml:space="preserve"> a </w:t>
-      </w:r>
-      <w:r>
-        <w:rPr>
-          <w:rFonts w:ascii="Courier New" w:eastAsia="Times New Roman" w:hAnsi="Courier New" w:cs="Courier New"/>
-          <w:sz w:val="20"/>
-          <w:szCs w:val="20"/>
-        </w:rPr>
-        <w:t>payroll</w:t>
-      </w:r>
-      <w:r>
-        <w:rPr>
-          <w:rFonts w:ascii="Bookman Old Style" w:hAnsi="Bookman Old Style"/>
-          <w:sz w:val="20"/>
-          <w:szCs w:val="20"/>
-        </w:rPr>
-        <w:t xml:space="preserve"> function</w:t>
-      </w:r>
-      <w:r>
-        <w:rPr>
-          <w:rFonts w:ascii="Bookman Old Style" w:hAnsi="Bookman Old Style"/>
-          <w:sz w:val="20"/>
-          <w:szCs w:val="20"/>
-        </w:rPr>
-        <w:t>. Since JavaScript support only function scope, variables and functions declared inside a function [</w:t>
-      </w:r>
-      <w:r>
-        <w:rPr>
-          <w:rFonts w:ascii="Courier New" w:eastAsia="Times New Roman" w:hAnsi="Courier New" w:cs="Courier New"/>
-          <w:sz w:val="20"/>
-          <w:szCs w:val="20"/>
-        </w:rPr>
-        <w:t>payroll</w:t>
-      </w:r>
-      <w:r>
-        <w:rPr>
-          <w:rFonts w:ascii="Bookman Old Style" w:hAnsi="Bookman Old Style"/>
-          <w:sz w:val="20"/>
-          <w:szCs w:val="20"/>
-        </w:rPr>
-        <w:t xml:space="preserve"> in this case]</w:t>
+        <w:t>and</w:t>
       </w:r>
       <w:r>
         <w:rPr>
@@ -1038,837 +2088,24 @@
         </w:rPr>
         <w:t xml:space="preserve"> </w:t>
       </w:r>
-      <w:r>
-        <w:rPr>
-          <w:rFonts w:ascii="Bookman Old Style" w:hAnsi="Bookman Old Style"/>
-          <w:sz w:val="20"/>
-          <w:szCs w:val="20"/>
-        </w:rPr>
-        <w:t xml:space="preserve">are accessible only inside the function. In order to provide an entry point to </w:t>
-      </w:r>
-      <w:r>
-        <w:rPr>
-          <w:rFonts w:ascii="Courier New" w:eastAsia="Times New Roman" w:hAnsi="Courier New" w:cs="Courier New"/>
-          <w:sz w:val="20"/>
-          <w:szCs w:val="20"/>
-        </w:rPr>
-        <w:t>payroll</w:t>
-      </w:r>
-      <w:r>
-        <w:rPr>
-          <w:rFonts w:ascii="Courier New" w:eastAsia="Times New Roman" w:hAnsi="Courier New" w:cs="Courier New"/>
-          <w:sz w:val="20"/>
-          <w:szCs w:val="20"/>
-        </w:rPr>
-        <w:t xml:space="preserve"> </w:t>
-      </w:r>
-      <w:r>
-        <w:rPr>
-          <w:rFonts w:ascii="Bookman Old Style" w:hAnsi="Bookman Old Style"/>
-          <w:sz w:val="20"/>
-          <w:szCs w:val="20"/>
-        </w:rPr>
-        <w:t>module, we need to change the function definition as shown below</w:t>
-      </w:r>
-    </w:p>
-    <w:p>
-      <w:pPr>
-        <w:tabs>
-          <w:tab w:val="left" w:pos="916"/>
-          <w:tab w:val="left" w:pos="1832"/>
-          <w:tab w:val="left" w:pos="2748"/>
-          <w:tab w:val="left" w:pos="3664"/>
-          <w:tab w:val="left" w:pos="4580"/>
-          <w:tab w:val="left" w:pos="5496"/>
-          <w:tab w:val="left" w:pos="6412"/>
-          <w:tab w:val="left" w:pos="7328"/>
-          <w:tab w:val="left" w:pos="8244"/>
-          <w:tab w:val="left" w:pos="9160"/>
-          <w:tab w:val="left" w:pos="10076"/>
-          <w:tab w:val="left" w:pos="10992"/>
-          <w:tab w:val="left" w:pos="11908"/>
-          <w:tab w:val="left" w:pos="12824"/>
-          <w:tab w:val="left" w:pos="13740"/>
-          <w:tab w:val="left" w:pos="14656"/>
-        </w:tabs>
-        <w:spacing w:after="0" w:line="240" w:lineRule="auto"/>
-        <w:rPr>
-          <w:rFonts w:ascii="Courier New" w:eastAsia="Times New Roman" w:hAnsi="Courier New" w:cs="Courier New"/>
-          <w:sz w:val="20"/>
-          <w:szCs w:val="20"/>
-        </w:rPr>
-      </w:pPr>
-      <w:proofErr w:type="gramStart"/>
-      <w:r>
-        <w:rPr>
-          <w:rFonts w:ascii="Courier New" w:eastAsia="Times New Roman" w:hAnsi="Courier New" w:cs="Courier New"/>
-          <w:sz w:val="20"/>
-          <w:szCs w:val="20"/>
-        </w:rPr>
-        <w:t>var</w:t>
-      </w:r>
-      <w:proofErr w:type="gramEnd"/>
-      <w:r>
-        <w:rPr>
-          <w:rFonts w:ascii="Courier New" w:eastAsia="Times New Roman" w:hAnsi="Courier New" w:cs="Courier New"/>
-          <w:sz w:val="20"/>
-          <w:szCs w:val="20"/>
-        </w:rPr>
-        <w:t xml:space="preserve"> payroll = function() {</w:t>
-      </w:r>
-    </w:p>
-    <w:p>
-      <w:pPr>
-        <w:tabs>
-          <w:tab w:val="left" w:pos="916"/>
-          <w:tab w:val="left" w:pos="1832"/>
-          <w:tab w:val="left" w:pos="2748"/>
-          <w:tab w:val="left" w:pos="3664"/>
-          <w:tab w:val="left" w:pos="4580"/>
-          <w:tab w:val="left" w:pos="5496"/>
-          <w:tab w:val="left" w:pos="6412"/>
-          <w:tab w:val="left" w:pos="7328"/>
-          <w:tab w:val="left" w:pos="8244"/>
-          <w:tab w:val="left" w:pos="9160"/>
-          <w:tab w:val="left" w:pos="10076"/>
-          <w:tab w:val="left" w:pos="10992"/>
-          <w:tab w:val="left" w:pos="11908"/>
-          <w:tab w:val="left" w:pos="12824"/>
-          <w:tab w:val="left" w:pos="13740"/>
-          <w:tab w:val="left" w:pos="14656"/>
-        </w:tabs>
-        <w:spacing w:after="0" w:line="240" w:lineRule="auto"/>
-        <w:rPr>
-          <w:rFonts w:ascii="Courier New" w:eastAsia="Times New Roman" w:hAnsi="Courier New" w:cs="Courier New"/>
-          <w:sz w:val="20"/>
-          <w:szCs w:val="20"/>
-        </w:rPr>
-      </w:pPr>
-    </w:p>
-    <w:p>
-      <w:pPr>
-        <w:tabs>
-          <w:tab w:val="left" w:pos="916"/>
-          <w:tab w:val="left" w:pos="1832"/>
-          <w:tab w:val="left" w:pos="2748"/>
-          <w:tab w:val="left" w:pos="3664"/>
-          <w:tab w:val="left" w:pos="4580"/>
-          <w:tab w:val="left" w:pos="5496"/>
-          <w:tab w:val="left" w:pos="6412"/>
-          <w:tab w:val="left" w:pos="7328"/>
-          <w:tab w:val="left" w:pos="8244"/>
-          <w:tab w:val="left" w:pos="9160"/>
-          <w:tab w:val="left" w:pos="10076"/>
-          <w:tab w:val="left" w:pos="10992"/>
-          <w:tab w:val="left" w:pos="11908"/>
-          <w:tab w:val="left" w:pos="12824"/>
-          <w:tab w:val="left" w:pos="13740"/>
-          <w:tab w:val="left" w:pos="14656"/>
-        </w:tabs>
-        <w:spacing w:after="0" w:line="240" w:lineRule="auto"/>
-        <w:rPr>
-          <w:rFonts w:ascii="Courier New" w:eastAsia="Times New Roman" w:hAnsi="Courier New" w:cs="Courier New"/>
-          <w:sz w:val="20"/>
-          <w:szCs w:val="20"/>
-        </w:rPr>
-      </w:pPr>
-      <w:r>
-        <w:rPr>
-          <w:rFonts w:ascii="Courier New" w:eastAsia="Times New Roman" w:hAnsi="Courier New" w:cs="Courier New"/>
-          <w:sz w:val="20"/>
-          <w:szCs w:val="20"/>
-        </w:rPr>
-        <w:t xml:space="preserve">    </w:t>
-      </w:r>
-      <w:proofErr w:type="gramStart"/>
-      <w:r>
-        <w:rPr>
-          <w:rFonts w:ascii="Courier New" w:eastAsia="Times New Roman" w:hAnsi="Courier New" w:cs="Courier New"/>
-          <w:sz w:val="20"/>
-          <w:szCs w:val="20"/>
-        </w:rPr>
-        <w:t>var</w:t>
-      </w:r>
-      <w:proofErr w:type="gramEnd"/>
-      <w:r>
-        <w:rPr>
-          <w:rFonts w:ascii="Courier New" w:eastAsia="Times New Roman" w:hAnsi="Courier New" w:cs="Courier New"/>
-          <w:sz w:val="20"/>
-          <w:szCs w:val="20"/>
-        </w:rPr>
-        <w:t xml:space="preserve"> </w:t>
-      </w:r>
-      <w:r>
-        <w:rPr>
-          <w:rFonts w:ascii="Courier New" w:eastAsia="Times New Roman" w:hAnsi="Courier New" w:cs="Courier New"/>
-          <w:sz w:val="20"/>
-          <w:szCs w:val="20"/>
-        </w:rPr>
-        <w:t xml:space="preserve">MakePayment </w:t>
-      </w:r>
-      <w:r>
-        <w:rPr>
-          <w:rFonts w:ascii="Courier New" w:eastAsia="Times New Roman" w:hAnsi="Courier New" w:cs="Courier New"/>
-          <w:sz w:val="20"/>
-          <w:szCs w:val="20"/>
-        </w:rPr>
-        <w:t>= function () {</w:t>
-      </w:r>
-    </w:p>
-    <w:p>
-      <w:pPr>
-        <w:tabs>
-          <w:tab w:val="left" w:pos="916"/>
-          <w:tab w:val="left" w:pos="1832"/>
-          <w:tab w:val="left" w:pos="2748"/>
-          <w:tab w:val="left" w:pos="3664"/>
-          <w:tab w:val="left" w:pos="4580"/>
-          <w:tab w:val="left" w:pos="5496"/>
-          <w:tab w:val="left" w:pos="6412"/>
-          <w:tab w:val="left" w:pos="7328"/>
-          <w:tab w:val="left" w:pos="8244"/>
-          <w:tab w:val="left" w:pos="9160"/>
-          <w:tab w:val="left" w:pos="10076"/>
-          <w:tab w:val="left" w:pos="10992"/>
-          <w:tab w:val="left" w:pos="11908"/>
-          <w:tab w:val="left" w:pos="12824"/>
-          <w:tab w:val="left" w:pos="13740"/>
-          <w:tab w:val="left" w:pos="14656"/>
-        </w:tabs>
-        <w:spacing w:after="0" w:line="240" w:lineRule="auto"/>
-        <w:rPr>
-          <w:rFonts w:ascii="Courier New" w:eastAsia="Times New Roman" w:hAnsi="Courier New" w:cs="Courier New"/>
-          <w:sz w:val="20"/>
-          <w:szCs w:val="20"/>
-        </w:rPr>
-      </w:pPr>
-      <w:r>
-        <w:rPr>
-          <w:rFonts w:ascii="Courier New" w:eastAsia="Times New Roman" w:hAnsi="Courier New" w:cs="Courier New"/>
-          <w:sz w:val="20"/>
-          <w:szCs w:val="20"/>
-        </w:rPr>
-        <w:t xml:space="preserve">        </w:t>
-      </w:r>
-      <w:proofErr w:type="gramStart"/>
-      <w:r>
-        <w:rPr>
-          <w:rFonts w:ascii="Courier New" w:eastAsia="Times New Roman" w:hAnsi="Courier New" w:cs="Courier New"/>
-          <w:sz w:val="20"/>
-          <w:szCs w:val="20"/>
-        </w:rPr>
-        <w:t>console.log(</w:t>
-      </w:r>
-      <w:proofErr w:type="gramEnd"/>
-      <w:r>
-        <w:rPr>
-          <w:rFonts w:ascii="Courier New" w:eastAsia="Times New Roman" w:hAnsi="Courier New" w:cs="Courier New"/>
-          <w:sz w:val="20"/>
-          <w:szCs w:val="20"/>
-        </w:rPr>
-        <w:t>"In MakePayment function");</w:t>
-      </w:r>
-    </w:p>
-    <w:p>
-      <w:pPr>
-        <w:tabs>
-          <w:tab w:val="left" w:pos="916"/>
-          <w:tab w:val="left" w:pos="1832"/>
-          <w:tab w:val="left" w:pos="2748"/>
-          <w:tab w:val="left" w:pos="3664"/>
-          <w:tab w:val="left" w:pos="4580"/>
-          <w:tab w:val="left" w:pos="5496"/>
-          <w:tab w:val="left" w:pos="6412"/>
-          <w:tab w:val="left" w:pos="7328"/>
-          <w:tab w:val="left" w:pos="8244"/>
-          <w:tab w:val="left" w:pos="9160"/>
-          <w:tab w:val="left" w:pos="10076"/>
-          <w:tab w:val="left" w:pos="10992"/>
-          <w:tab w:val="left" w:pos="11908"/>
-          <w:tab w:val="left" w:pos="12824"/>
-          <w:tab w:val="left" w:pos="13740"/>
-          <w:tab w:val="left" w:pos="14656"/>
-        </w:tabs>
-        <w:spacing w:after="0" w:line="240" w:lineRule="auto"/>
-        <w:rPr>
-          <w:rFonts w:ascii="Courier New" w:eastAsia="Times New Roman" w:hAnsi="Courier New" w:cs="Courier New"/>
-          <w:sz w:val="20"/>
-          <w:szCs w:val="20"/>
-        </w:rPr>
-      </w:pPr>
-      <w:r>
-        <w:rPr>
-          <w:rFonts w:ascii="Courier New" w:eastAsia="Times New Roman" w:hAnsi="Courier New" w:cs="Courier New"/>
-          <w:sz w:val="20"/>
-          <w:szCs w:val="20"/>
-        </w:rPr>
-        <w:t xml:space="preserve">    };</w:t>
-      </w:r>
-    </w:p>
-    <w:p>
-      <w:pPr>
-        <w:tabs>
-          <w:tab w:val="left" w:pos="916"/>
-          <w:tab w:val="left" w:pos="1832"/>
-          <w:tab w:val="left" w:pos="2748"/>
-          <w:tab w:val="left" w:pos="3664"/>
-          <w:tab w:val="left" w:pos="4580"/>
-          <w:tab w:val="left" w:pos="5496"/>
-          <w:tab w:val="left" w:pos="6412"/>
-          <w:tab w:val="left" w:pos="7328"/>
-          <w:tab w:val="left" w:pos="8244"/>
-          <w:tab w:val="left" w:pos="9160"/>
-          <w:tab w:val="left" w:pos="10076"/>
-          <w:tab w:val="left" w:pos="10992"/>
-          <w:tab w:val="left" w:pos="11908"/>
-          <w:tab w:val="left" w:pos="12824"/>
-          <w:tab w:val="left" w:pos="13740"/>
-          <w:tab w:val="left" w:pos="14656"/>
-        </w:tabs>
-        <w:spacing w:after="0" w:line="240" w:lineRule="auto"/>
-        <w:rPr>
-          <w:rFonts w:ascii="Courier New" w:eastAsia="Times New Roman" w:hAnsi="Courier New" w:cs="Courier New"/>
-          <w:sz w:val="20"/>
-          <w:szCs w:val="20"/>
-        </w:rPr>
-      </w:pPr>
-    </w:p>
-    <w:p>
-      <w:pPr>
-        <w:tabs>
-          <w:tab w:val="left" w:pos="916"/>
-          <w:tab w:val="left" w:pos="1832"/>
-          <w:tab w:val="left" w:pos="2748"/>
-          <w:tab w:val="left" w:pos="3664"/>
-          <w:tab w:val="left" w:pos="4580"/>
-          <w:tab w:val="left" w:pos="5496"/>
-          <w:tab w:val="left" w:pos="6412"/>
-          <w:tab w:val="left" w:pos="7328"/>
-          <w:tab w:val="left" w:pos="8244"/>
-          <w:tab w:val="left" w:pos="9160"/>
-          <w:tab w:val="left" w:pos="10076"/>
-          <w:tab w:val="left" w:pos="10992"/>
-          <w:tab w:val="left" w:pos="11908"/>
-          <w:tab w:val="left" w:pos="12824"/>
-          <w:tab w:val="left" w:pos="13740"/>
-          <w:tab w:val="left" w:pos="14656"/>
-        </w:tabs>
-        <w:spacing w:after="0" w:line="240" w:lineRule="auto"/>
-        <w:rPr>
-          <w:rFonts w:ascii="Courier New" w:eastAsia="Times New Roman" w:hAnsi="Courier New" w:cs="Courier New"/>
-          <w:sz w:val="20"/>
-          <w:szCs w:val="20"/>
-        </w:rPr>
-      </w:pPr>
-      <w:r>
-        <w:rPr>
-          <w:rFonts w:ascii="Courier New" w:eastAsia="Times New Roman" w:hAnsi="Courier New" w:cs="Courier New"/>
-          <w:sz w:val="20"/>
-          <w:szCs w:val="20"/>
-        </w:rPr>
-        <w:t xml:space="preserve">    </w:t>
-      </w:r>
-      <w:proofErr w:type="gramStart"/>
-      <w:r>
-        <w:rPr>
-          <w:rFonts w:ascii="Courier New" w:eastAsia="Times New Roman" w:hAnsi="Courier New" w:cs="Courier New"/>
-          <w:sz w:val="20"/>
-          <w:szCs w:val="20"/>
-        </w:rPr>
-        <w:t>var</w:t>
-      </w:r>
-      <w:proofErr w:type="gramEnd"/>
-      <w:r>
-        <w:rPr>
-          <w:rFonts w:ascii="Courier New" w:eastAsia="Times New Roman" w:hAnsi="Courier New" w:cs="Courier New"/>
-          <w:sz w:val="20"/>
-          <w:szCs w:val="20"/>
-        </w:rPr>
-        <w:t xml:space="preserve"> </w:t>
-      </w:r>
-      <w:r>
-        <w:rPr>
-          <w:rFonts w:ascii="Courier New" w:eastAsia="Times New Roman" w:hAnsi="Courier New" w:cs="Courier New"/>
-          <w:sz w:val="20"/>
-          <w:szCs w:val="20"/>
-        </w:rPr>
-        <w:t xml:space="preserve">CalculateOverTime </w:t>
-      </w:r>
-      <w:r>
-        <w:rPr>
-          <w:rFonts w:ascii="Courier New" w:eastAsia="Times New Roman" w:hAnsi="Courier New" w:cs="Courier New"/>
-          <w:sz w:val="20"/>
-          <w:szCs w:val="20"/>
-        </w:rPr>
-        <w:t>= function () {</w:t>
-      </w:r>
-    </w:p>
-    <w:p>
-      <w:pPr>
-        <w:tabs>
-          <w:tab w:val="left" w:pos="916"/>
-          <w:tab w:val="left" w:pos="1832"/>
-          <w:tab w:val="left" w:pos="2748"/>
-          <w:tab w:val="left" w:pos="3664"/>
-          <w:tab w:val="left" w:pos="4580"/>
-          <w:tab w:val="left" w:pos="5496"/>
-          <w:tab w:val="left" w:pos="6412"/>
-          <w:tab w:val="left" w:pos="7328"/>
-          <w:tab w:val="left" w:pos="8244"/>
-          <w:tab w:val="left" w:pos="9160"/>
-          <w:tab w:val="left" w:pos="10076"/>
-          <w:tab w:val="left" w:pos="10992"/>
-          <w:tab w:val="left" w:pos="11908"/>
-          <w:tab w:val="left" w:pos="12824"/>
-          <w:tab w:val="left" w:pos="13740"/>
-          <w:tab w:val="left" w:pos="14656"/>
-        </w:tabs>
-        <w:spacing w:after="0" w:line="240" w:lineRule="auto"/>
-        <w:rPr>
-          <w:rFonts w:ascii="Courier New" w:eastAsia="Times New Roman" w:hAnsi="Courier New" w:cs="Courier New"/>
-          <w:sz w:val="20"/>
-          <w:szCs w:val="20"/>
-        </w:rPr>
-      </w:pPr>
-      <w:r>
-        <w:rPr>
-          <w:rFonts w:ascii="Courier New" w:eastAsia="Times New Roman" w:hAnsi="Courier New" w:cs="Courier New"/>
-          <w:sz w:val="20"/>
-          <w:szCs w:val="20"/>
-        </w:rPr>
-        <w:t xml:space="preserve">        </w:t>
-      </w:r>
-      <w:proofErr w:type="gramStart"/>
-      <w:r>
-        <w:rPr>
-          <w:rFonts w:ascii="Courier New" w:eastAsia="Times New Roman" w:hAnsi="Courier New" w:cs="Courier New"/>
-          <w:sz w:val="20"/>
-          <w:szCs w:val="20"/>
-        </w:rPr>
-        <w:t>console.log(</w:t>
-      </w:r>
-      <w:proofErr w:type="gramEnd"/>
-      <w:r>
-        <w:rPr>
-          <w:rFonts w:ascii="Courier New" w:eastAsia="Times New Roman" w:hAnsi="Courier New" w:cs="Courier New"/>
-          <w:sz w:val="20"/>
-          <w:szCs w:val="20"/>
-        </w:rPr>
-        <w:t>"In CalculateOverTime function");</w:t>
-      </w:r>
-    </w:p>
-    <w:p>
-      <w:pPr>
-        <w:tabs>
-          <w:tab w:val="left" w:pos="916"/>
-          <w:tab w:val="left" w:pos="1832"/>
-          <w:tab w:val="left" w:pos="2748"/>
-          <w:tab w:val="left" w:pos="3664"/>
-          <w:tab w:val="left" w:pos="4580"/>
-          <w:tab w:val="left" w:pos="5496"/>
-          <w:tab w:val="left" w:pos="6412"/>
-          <w:tab w:val="left" w:pos="7328"/>
-          <w:tab w:val="left" w:pos="8244"/>
-          <w:tab w:val="left" w:pos="9160"/>
-          <w:tab w:val="left" w:pos="10076"/>
-          <w:tab w:val="left" w:pos="10992"/>
-          <w:tab w:val="left" w:pos="11908"/>
-          <w:tab w:val="left" w:pos="12824"/>
-          <w:tab w:val="left" w:pos="13740"/>
-          <w:tab w:val="left" w:pos="14656"/>
-        </w:tabs>
-        <w:spacing w:after="0" w:line="240" w:lineRule="auto"/>
-        <w:rPr>
-          <w:rFonts w:ascii="Courier New" w:eastAsia="Times New Roman" w:hAnsi="Courier New" w:cs="Courier New"/>
-          <w:sz w:val="20"/>
-          <w:szCs w:val="20"/>
-        </w:rPr>
-      </w:pPr>
-      <w:r>
-        <w:rPr>
-          <w:rFonts w:ascii="Courier New" w:eastAsia="Times New Roman" w:hAnsi="Courier New" w:cs="Courier New"/>
-          <w:sz w:val="20"/>
-          <w:szCs w:val="20"/>
-        </w:rPr>
-        <w:t xml:space="preserve">    };</w:t>
-      </w:r>
-    </w:p>
-    <w:p>
-      <w:pPr>
-        <w:tabs>
-          <w:tab w:val="left" w:pos="916"/>
-          <w:tab w:val="left" w:pos="1832"/>
-          <w:tab w:val="left" w:pos="2748"/>
-          <w:tab w:val="left" w:pos="3664"/>
-          <w:tab w:val="left" w:pos="4580"/>
-          <w:tab w:val="left" w:pos="5496"/>
-          <w:tab w:val="left" w:pos="6412"/>
-          <w:tab w:val="left" w:pos="7328"/>
-          <w:tab w:val="left" w:pos="8244"/>
-          <w:tab w:val="left" w:pos="9160"/>
-          <w:tab w:val="left" w:pos="10076"/>
-          <w:tab w:val="left" w:pos="10992"/>
-          <w:tab w:val="left" w:pos="11908"/>
-          <w:tab w:val="left" w:pos="12824"/>
-          <w:tab w:val="left" w:pos="13740"/>
-          <w:tab w:val="left" w:pos="14656"/>
-        </w:tabs>
-        <w:spacing w:after="0" w:line="240" w:lineRule="auto"/>
-        <w:rPr>
-          <w:rFonts w:ascii="Courier New" w:eastAsia="Times New Roman" w:hAnsi="Courier New" w:cs="Courier New"/>
-          <w:sz w:val="20"/>
-          <w:szCs w:val="20"/>
-        </w:rPr>
-      </w:pPr>
-    </w:p>
-    <w:p>
-      <w:pPr>
-        <w:tabs>
-          <w:tab w:val="left" w:pos="916"/>
-          <w:tab w:val="left" w:pos="1832"/>
-          <w:tab w:val="left" w:pos="2748"/>
-          <w:tab w:val="left" w:pos="3664"/>
-          <w:tab w:val="left" w:pos="4580"/>
-          <w:tab w:val="left" w:pos="5496"/>
-          <w:tab w:val="left" w:pos="6412"/>
-          <w:tab w:val="left" w:pos="7328"/>
-          <w:tab w:val="left" w:pos="8244"/>
-          <w:tab w:val="left" w:pos="9160"/>
-          <w:tab w:val="left" w:pos="10076"/>
-          <w:tab w:val="left" w:pos="10992"/>
-          <w:tab w:val="left" w:pos="11908"/>
-          <w:tab w:val="left" w:pos="12824"/>
-          <w:tab w:val="left" w:pos="13740"/>
-          <w:tab w:val="left" w:pos="14656"/>
-        </w:tabs>
-        <w:spacing w:after="0" w:line="240" w:lineRule="auto"/>
-        <w:rPr>
-          <w:rFonts w:ascii="Courier New" w:eastAsia="Times New Roman" w:hAnsi="Courier New" w:cs="Courier New"/>
-          <w:sz w:val="20"/>
-          <w:szCs w:val="20"/>
-        </w:rPr>
-      </w:pPr>
-      <w:r>
-        <w:rPr>
-          <w:rFonts w:ascii="Courier New" w:eastAsia="Times New Roman" w:hAnsi="Courier New" w:cs="Courier New"/>
-          <w:sz w:val="20"/>
-          <w:szCs w:val="20"/>
-        </w:rPr>
-        <w:t xml:space="preserve">    </w:t>
-      </w:r>
-      <w:proofErr w:type="gramStart"/>
-      <w:r>
-        <w:rPr>
-          <w:rFonts w:ascii="Courier New" w:eastAsia="Times New Roman" w:hAnsi="Courier New" w:cs="Courier New"/>
-          <w:sz w:val="20"/>
-          <w:szCs w:val="20"/>
-        </w:rPr>
-        <w:t>return</w:t>
-      </w:r>
-      <w:proofErr w:type="gramEnd"/>
-      <w:r>
-        <w:rPr>
-          <w:rFonts w:ascii="Courier New" w:eastAsia="Times New Roman" w:hAnsi="Courier New" w:cs="Courier New"/>
-          <w:sz w:val="20"/>
-          <w:szCs w:val="20"/>
-        </w:rPr>
-        <w:t xml:space="preserve"> {</w:t>
-      </w:r>
-    </w:p>
-    <w:p>
-      <w:pPr>
-        <w:tabs>
-          <w:tab w:val="left" w:pos="916"/>
-          <w:tab w:val="left" w:pos="1832"/>
-          <w:tab w:val="left" w:pos="2748"/>
-          <w:tab w:val="left" w:pos="3664"/>
-          <w:tab w:val="left" w:pos="4580"/>
-          <w:tab w:val="left" w:pos="5496"/>
-          <w:tab w:val="left" w:pos="6412"/>
-          <w:tab w:val="left" w:pos="7328"/>
-          <w:tab w:val="left" w:pos="8244"/>
-          <w:tab w:val="left" w:pos="9160"/>
-          <w:tab w:val="left" w:pos="10076"/>
-          <w:tab w:val="left" w:pos="10992"/>
-          <w:tab w:val="left" w:pos="11908"/>
-          <w:tab w:val="left" w:pos="12824"/>
-          <w:tab w:val="left" w:pos="13740"/>
-          <w:tab w:val="left" w:pos="14656"/>
-        </w:tabs>
-        <w:spacing w:after="0" w:line="240" w:lineRule="auto"/>
-        <w:rPr>
-          <w:rFonts w:ascii="Courier New" w:eastAsia="Times New Roman" w:hAnsi="Courier New" w:cs="Courier New"/>
-          <w:sz w:val="20"/>
-          <w:szCs w:val="20"/>
-        </w:rPr>
-      </w:pPr>
-      <w:r>
-        <w:rPr>
-          <w:rFonts w:ascii="Courier New" w:eastAsia="Times New Roman" w:hAnsi="Courier New" w:cs="Courier New"/>
-          <w:sz w:val="20"/>
-          <w:szCs w:val="20"/>
-        </w:rPr>
-        <w:t xml:space="preserve">        </w:t>
-      </w:r>
-      <w:proofErr w:type="gramStart"/>
-      <w:r>
-        <w:rPr>
-          <w:rFonts w:ascii="Courier New" w:eastAsia="Times New Roman" w:hAnsi="Courier New" w:cs="Courier New"/>
-          <w:sz w:val="20"/>
-          <w:szCs w:val="20"/>
-        </w:rPr>
-        <w:t>MakePayment :</w:t>
-      </w:r>
-      <w:proofErr w:type="gramEnd"/>
-      <w:r>
-        <w:rPr>
-          <w:rFonts w:ascii="Courier New" w:eastAsia="Times New Roman" w:hAnsi="Courier New" w:cs="Courier New"/>
-          <w:sz w:val="20"/>
-          <w:szCs w:val="20"/>
-        </w:rPr>
-        <w:t xml:space="preserve"> </w:t>
-      </w:r>
-      <w:r>
-        <w:rPr>
-          <w:rFonts w:ascii="Courier New" w:eastAsia="Times New Roman" w:hAnsi="Courier New" w:cs="Courier New"/>
-          <w:sz w:val="20"/>
-          <w:szCs w:val="20"/>
-        </w:rPr>
-        <w:t>MakePayment</w:t>
-      </w:r>
-      <w:r>
-        <w:rPr>
-          <w:rFonts w:ascii="Courier New" w:eastAsia="Times New Roman" w:hAnsi="Courier New" w:cs="Courier New"/>
-          <w:sz w:val="20"/>
-          <w:szCs w:val="20"/>
-        </w:rPr>
-        <w:t>,</w:t>
-      </w:r>
-    </w:p>
-    <w:p>
-      <w:pPr>
-        <w:tabs>
-          <w:tab w:val="left" w:pos="916"/>
-          <w:tab w:val="left" w:pos="1832"/>
-          <w:tab w:val="left" w:pos="2748"/>
-          <w:tab w:val="left" w:pos="3664"/>
-          <w:tab w:val="left" w:pos="4580"/>
-          <w:tab w:val="left" w:pos="5496"/>
-          <w:tab w:val="left" w:pos="6412"/>
-          <w:tab w:val="left" w:pos="7328"/>
-          <w:tab w:val="left" w:pos="8244"/>
-          <w:tab w:val="left" w:pos="9160"/>
-          <w:tab w:val="left" w:pos="10076"/>
-          <w:tab w:val="left" w:pos="10992"/>
-          <w:tab w:val="left" w:pos="11908"/>
-          <w:tab w:val="left" w:pos="12824"/>
-          <w:tab w:val="left" w:pos="13740"/>
-          <w:tab w:val="left" w:pos="14656"/>
-        </w:tabs>
-        <w:spacing w:after="0" w:line="240" w:lineRule="auto"/>
-        <w:rPr>
-          <w:rFonts w:ascii="Courier New" w:eastAsia="Times New Roman" w:hAnsi="Courier New" w:cs="Courier New"/>
-          <w:sz w:val="20"/>
-          <w:szCs w:val="20"/>
-        </w:rPr>
-      </w:pPr>
-      <w:r>
-        <w:rPr>
-          <w:rFonts w:ascii="Courier New" w:eastAsia="Times New Roman" w:hAnsi="Courier New" w:cs="Courier New"/>
-          <w:sz w:val="20"/>
-          <w:szCs w:val="20"/>
-        </w:rPr>
-        <w:t xml:space="preserve">        </w:t>
-      </w:r>
-      <w:proofErr w:type="gramStart"/>
-      <w:r>
-        <w:rPr>
-          <w:rFonts w:ascii="Courier New" w:eastAsia="Times New Roman" w:hAnsi="Courier New" w:cs="Courier New"/>
-          <w:sz w:val="20"/>
-          <w:szCs w:val="20"/>
-        </w:rPr>
-        <w:t>CalculateOverTime :</w:t>
-      </w:r>
-      <w:proofErr w:type="gramEnd"/>
-      <w:r>
-        <w:rPr>
-          <w:rFonts w:ascii="Courier New" w:eastAsia="Times New Roman" w:hAnsi="Courier New" w:cs="Courier New"/>
-          <w:sz w:val="20"/>
-          <w:szCs w:val="20"/>
-        </w:rPr>
-        <w:t xml:space="preserve"> </w:t>
-      </w:r>
-      <w:r>
-        <w:rPr>
-          <w:rFonts w:ascii="Courier New" w:eastAsia="Times New Roman" w:hAnsi="Courier New" w:cs="Courier New"/>
-          <w:sz w:val="20"/>
-          <w:szCs w:val="20"/>
-        </w:rPr>
-        <w:t>CalculateOverTime</w:t>
-      </w:r>
-    </w:p>
-    <w:p>
-      <w:pPr>
-        <w:tabs>
-          <w:tab w:val="left" w:pos="916"/>
-          <w:tab w:val="left" w:pos="1832"/>
-          <w:tab w:val="left" w:pos="2748"/>
-          <w:tab w:val="left" w:pos="3664"/>
-          <w:tab w:val="left" w:pos="4580"/>
-          <w:tab w:val="left" w:pos="5496"/>
-          <w:tab w:val="left" w:pos="6412"/>
-          <w:tab w:val="left" w:pos="7328"/>
-          <w:tab w:val="left" w:pos="8244"/>
-          <w:tab w:val="left" w:pos="9160"/>
-          <w:tab w:val="left" w:pos="10076"/>
-          <w:tab w:val="left" w:pos="10992"/>
-          <w:tab w:val="left" w:pos="11908"/>
-          <w:tab w:val="left" w:pos="12824"/>
-          <w:tab w:val="left" w:pos="13740"/>
-          <w:tab w:val="left" w:pos="14656"/>
-        </w:tabs>
-        <w:spacing w:after="0" w:line="240" w:lineRule="auto"/>
-        <w:rPr>
-          <w:rFonts w:ascii="Courier New" w:eastAsia="Times New Roman" w:hAnsi="Courier New" w:cs="Courier New"/>
-          <w:sz w:val="20"/>
-          <w:szCs w:val="20"/>
-        </w:rPr>
-      </w:pPr>
-      <w:r>
-        <w:rPr>
-          <w:rFonts w:ascii="Courier New" w:eastAsia="Times New Roman" w:hAnsi="Courier New" w:cs="Courier New"/>
-          <w:sz w:val="20"/>
-          <w:szCs w:val="20"/>
-        </w:rPr>
-        <w:t xml:space="preserve">    }</w:t>
-      </w:r>
-    </w:p>
-    <w:p>
-      <w:pPr>
-        <w:tabs>
-          <w:tab w:val="left" w:pos="916"/>
-          <w:tab w:val="left" w:pos="1832"/>
-          <w:tab w:val="left" w:pos="2748"/>
-          <w:tab w:val="left" w:pos="3664"/>
-          <w:tab w:val="left" w:pos="4580"/>
-          <w:tab w:val="left" w:pos="5496"/>
-          <w:tab w:val="left" w:pos="6412"/>
-          <w:tab w:val="left" w:pos="7328"/>
-          <w:tab w:val="left" w:pos="8244"/>
-          <w:tab w:val="left" w:pos="9160"/>
-          <w:tab w:val="left" w:pos="10076"/>
-          <w:tab w:val="left" w:pos="10992"/>
-          <w:tab w:val="left" w:pos="11908"/>
-          <w:tab w:val="left" w:pos="12824"/>
-          <w:tab w:val="left" w:pos="13740"/>
-          <w:tab w:val="left" w:pos="14656"/>
-        </w:tabs>
-        <w:spacing w:after="0" w:line="240" w:lineRule="auto"/>
-        <w:rPr>
-          <w:rFonts w:ascii="Courier New" w:eastAsia="Times New Roman" w:hAnsi="Courier New" w:cs="Courier New"/>
-          <w:sz w:val="20"/>
-          <w:szCs w:val="20"/>
-        </w:rPr>
-      </w:pPr>
-      <w:r>
-        <w:rPr>
-          <w:rFonts w:ascii="Courier New" w:eastAsia="Times New Roman" w:hAnsi="Courier New" w:cs="Courier New"/>
-          <w:sz w:val="20"/>
-          <w:szCs w:val="20"/>
-        </w:rPr>
-        <w:t>};</w:t>
-      </w:r>
-    </w:p>
-    <w:p>
-      <w:pPr>
-        <w:rPr>
-          <w:rFonts w:ascii="Bookman Old Style" w:hAnsi="Bookman Old Style"/>
-          <w:b/>
-          <w:sz w:val="20"/>
-          <w:szCs w:val="20"/>
-        </w:rPr>
-      </w:pPr>
-    </w:p>
-    <w:p>
-      <w:pPr>
-        <w:rPr>
-          <w:rFonts w:ascii="Bookman Old Style" w:hAnsi="Bookman Old Style"/>
-          <w:sz w:val="20"/>
-          <w:szCs w:val="20"/>
-        </w:rPr>
-      </w:pPr>
-      <w:r>
-        <w:rPr>
-          <w:rFonts w:ascii="Bookman Old Style" w:hAnsi="Bookman Old Style"/>
-          <w:sz w:val="20"/>
-          <w:szCs w:val="20"/>
-        </w:rPr>
-        <w:t xml:space="preserve">The </w:t>
-      </w:r>
-      <w:r>
-        <w:rPr>
-          <w:rFonts w:ascii="Courier New" w:eastAsia="Times New Roman" w:hAnsi="Courier New" w:cs="Courier New"/>
-          <w:sz w:val="20"/>
-          <w:szCs w:val="20"/>
-        </w:rPr>
-        <w:t>r</w:t>
-      </w:r>
-      <w:r>
-        <w:rPr>
-          <w:rFonts w:ascii="Courier New" w:eastAsia="Times New Roman" w:hAnsi="Courier New" w:cs="Courier New"/>
-          <w:sz w:val="20"/>
-          <w:szCs w:val="20"/>
-        </w:rPr>
-        <w:t>eturn</w:t>
-      </w:r>
-      <w:r>
-        <w:rPr>
-          <w:rFonts w:ascii="Bookman Old Style" w:hAnsi="Bookman Old Style"/>
-          <w:sz w:val="20"/>
-          <w:szCs w:val="20"/>
-        </w:rPr>
-        <w:t xml:space="preserve"> block in above function definition exposes both </w:t>
-      </w:r>
-      <w:r>
-        <w:rPr>
-          <w:rFonts w:ascii="Courier New" w:eastAsia="Times New Roman" w:hAnsi="Courier New" w:cs="Courier New"/>
-          <w:sz w:val="20"/>
-          <w:szCs w:val="20"/>
-        </w:rPr>
-        <w:t>MakePayment</w:t>
-      </w:r>
-      <w:r>
-        <w:rPr>
-          <w:rFonts w:ascii="Courier New" w:eastAsia="Times New Roman" w:hAnsi="Courier New" w:cs="Courier New"/>
-          <w:sz w:val="20"/>
-          <w:szCs w:val="20"/>
-        </w:rPr>
-        <w:t xml:space="preserve"> </w:t>
-      </w:r>
-      <w:r>
-        <w:rPr>
-          <w:rFonts w:ascii="Bookman Old Style" w:hAnsi="Bookman Old Style"/>
-          <w:sz w:val="20"/>
-          <w:szCs w:val="20"/>
-        </w:rPr>
-        <w:t>and</w:t>
-      </w:r>
-      <w:r>
-        <w:rPr>
-          <w:rFonts w:ascii="Bookman Old Style" w:hAnsi="Bookman Old Style"/>
-          <w:sz w:val="20"/>
-          <w:szCs w:val="20"/>
-        </w:rPr>
-        <w:t xml:space="preserve"> </w:t>
-      </w:r>
-      <w:r>
-        <w:rPr>
-          <w:rFonts w:ascii="Courier New" w:eastAsia="Times New Roman" w:hAnsi="Courier New" w:cs="Courier New"/>
-          <w:sz w:val="20"/>
-          <w:szCs w:val="20"/>
-        </w:rPr>
-        <w:t>CalculateOverTime</w:t>
-      </w:r>
+      <w:proofErr w:type="spellStart"/>
+      <w:r>
+        <w:rPr>
+          <w:rFonts w:ascii="Bookman Old Style" w:hAnsi="Bookman Old Style"/>
+          <w:sz w:val="20"/>
+          <w:szCs w:val="20"/>
+        </w:rPr>
+        <w:t>c</w:t>
+      </w:r>
+      <w:r>
+        <w:rPr>
+          <w:rFonts w:ascii="Courier New" w:eastAsia="Times New Roman" w:hAnsi="Courier New" w:cs="Courier New"/>
+          <w:sz w:val="20"/>
+          <w:szCs w:val="20"/>
+        </w:rPr>
+        <w:t>alculateOverTime</w:t>
+      </w:r>
+      <w:proofErr w:type="spellEnd"/>
       <w:r>
         <w:rPr>
           <w:rFonts w:ascii="Bookman Old Style" w:hAnsi="Bookman Old Style"/>
@@ -1883,7 +2120,17 @@
           <w:sz w:val="20"/>
           <w:szCs w:val="20"/>
         </w:rPr>
-        <w:t>, which can be accessed as shown below</w:t>
+        <w:t xml:space="preserve">, which can be </w:t>
+      </w:r>
+      <w:bookmarkStart w:id="0" w:name="_GoBack"/>
+      <w:bookmarkEnd w:id="0"/>
+      <w:r>
+        <w:rPr>
+          <w:rFonts w:ascii="Bookman Old Style" w:hAnsi="Bookman Old Style"/>
+          <w:sz w:val="20"/>
+          <w:szCs w:val="20"/>
+        </w:rPr>
+        <w:t>accessed as shown below</w:t>
       </w:r>
       <w:r>
         <w:rPr>
@@ -2463,7 +2710,41 @@
           <w:sz w:val="20"/>
           <w:szCs w:val="20"/>
         </w:rPr>
-        <w:t>"In MakePayment function");</w:t>
+        <w:t xml:space="preserve">"In </w:t>
+      </w:r>
+      <w:proofErr w:type="spellStart"/>
+      <w:r>
+        <w:rPr>
+          <w:rFonts w:ascii="Courier New" w:eastAsia="Times New Roman" w:hAnsi="Courier New" w:cs="Courier New"/>
+          <w:sz w:val="20"/>
+          <w:szCs w:val="20"/>
+        </w:rPr>
+        <w:t>m</w:t>
+      </w:r>
+      <w:r>
+        <w:rPr>
+          <w:rFonts w:ascii="Courier New" w:eastAsia="Times New Roman" w:hAnsi="Courier New" w:cs="Courier New"/>
+          <w:sz w:val="20"/>
+          <w:szCs w:val="20"/>
+        </w:rPr>
+        <w:t>akePayment</w:t>
+      </w:r>
+      <w:proofErr w:type="spellEnd"/>
+      <w:r>
+        <w:rPr>
+          <w:rFonts w:ascii="Courier New" w:eastAsia="Times New Roman" w:hAnsi="Courier New" w:cs="Courier New"/>
+          <w:sz w:val="20"/>
+          <w:szCs w:val="20"/>
+        </w:rPr>
+        <w:t xml:space="preserve"> </w:t>
+      </w:r>
+      <w:r>
+        <w:rPr>
+          <w:rFonts w:ascii="Courier New" w:eastAsia="Times New Roman" w:hAnsi="Courier New" w:cs="Courier New"/>
+          <w:sz w:val="20"/>
+          <w:szCs w:val="20"/>
+        </w:rPr>
+        <w:t>function");</w:t>
       </w:r>
     </w:p>
     <w:p>
@@ -2707,7 +2988,33 @@
           <w:sz w:val="20"/>
           <w:szCs w:val="20"/>
         </w:rPr>
-        <w:t>"In CalculateOverTime function");</w:t>
+        <w:t xml:space="preserve">"In </w:t>
+      </w:r>
+      <w:proofErr w:type="spellStart"/>
+      <w:r>
+        <w:rPr>
+          <w:rFonts w:ascii="Courier New" w:eastAsia="Times New Roman" w:hAnsi="Courier New" w:cs="Courier New"/>
+          <w:sz w:val="20"/>
+          <w:szCs w:val="20"/>
+        </w:rPr>
+        <w:t>calculcateOverTime</w:t>
+      </w:r>
+      <w:proofErr w:type="spellEnd"/>
+      <w:r>
+        <w:rPr>
+          <w:rFonts w:ascii="Courier New" w:eastAsia="Times New Roman" w:hAnsi="Courier New" w:cs="Courier New"/>
+          <w:sz w:val="20"/>
+          <w:szCs w:val="20"/>
+        </w:rPr>
+        <w:t xml:space="preserve"> </w:t>
+      </w:r>
+      <w:r>
+        <w:rPr>
+          <w:rFonts w:ascii="Courier New" w:eastAsia="Times New Roman" w:hAnsi="Courier New" w:cs="Courier New"/>
+          <w:sz w:val="20"/>
+          <w:szCs w:val="20"/>
+        </w:rPr>
+        <w:t>function");</w:t>
       </w:r>
     </w:p>
     <w:p>
@@ -3365,7 +3672,39 @@
           <w:sz w:val="20"/>
           <w:szCs w:val="20"/>
         </w:rPr>
-        <w:t xml:space="preserve">In many programming languages using global variables is considered as a bad practice. In JavaScript they are evil and if you notice any global variables in </w:t>
+        <w:t>In many programming languages us</w:t>
+      </w:r>
+      <w:r>
+        <w:rPr>
+          <w:rFonts w:ascii="Bookman Old Style" w:hAnsi="Bookman Old Style"/>
+          <w:sz w:val="20"/>
+          <w:szCs w:val="20"/>
+        </w:rPr>
+        <w:t>age</w:t>
+      </w:r>
+      <w:r>
+        <w:rPr>
+          <w:rFonts w:ascii="Bookman Old Style" w:hAnsi="Bookman Old Style"/>
+          <w:sz w:val="20"/>
+          <w:szCs w:val="20"/>
+        </w:rPr>
+        <w:t xml:space="preserve"> </w:t>
+      </w:r>
+      <w:r>
+        <w:rPr>
+          <w:rFonts w:ascii="Bookman Old Style" w:hAnsi="Bookman Old Style"/>
+          <w:sz w:val="20"/>
+          <w:szCs w:val="20"/>
+        </w:rPr>
+        <w:t xml:space="preserve">of </w:t>
+      </w:r>
+      <w:r>
+        <w:rPr>
+          <w:rFonts w:ascii="Bookman Old Style" w:hAnsi="Bookman Old Style"/>
+          <w:sz w:val="20"/>
+          <w:szCs w:val="20"/>
+        </w:rPr>
+        <w:t xml:space="preserve">global variables is considered as a bad practice. In JavaScript they are evil and if you notice any global variables in </w:t>
       </w:r>
       <w:r>
         <w:rPr>
@@ -3398,7 +3737,23 @@
           <w:sz w:val="20"/>
           <w:szCs w:val="20"/>
         </w:rPr>
-        <w:t xml:space="preserve">In the payroll module / function defined earlier, we have accidently created two global variables - </w:t>
+        <w:t>In the payroll module / function defined earlier, we have accident</w:t>
+      </w:r>
+      <w:r>
+        <w:rPr>
+          <w:rFonts w:ascii="Bookman Old Style" w:hAnsi="Bookman Old Style"/>
+          <w:sz w:val="20"/>
+          <w:szCs w:val="20"/>
+        </w:rPr>
+        <w:t>al</w:t>
+      </w:r>
+      <w:r>
+        <w:rPr>
+          <w:rFonts w:ascii="Bookman Old Style" w:hAnsi="Bookman Old Style"/>
+          <w:sz w:val="20"/>
+          <w:szCs w:val="20"/>
+        </w:rPr>
+        <w:t xml:space="preserve">ly created two global variables - </w:t>
       </w:r>
       <w:r>
         <w:rPr>
@@ -4162,7 +4517,33 @@
           <w:sz w:val="20"/>
           <w:szCs w:val="20"/>
         </w:rPr>
-        <w:t>"In MakePayment function");</w:t>
+        <w:t xml:space="preserve">"In </w:t>
+      </w:r>
+      <w:proofErr w:type="spellStart"/>
+      <w:r>
+        <w:rPr>
+          <w:rFonts w:ascii="Courier New" w:eastAsia="Times New Roman" w:hAnsi="Courier New" w:cs="Courier New"/>
+          <w:sz w:val="20"/>
+          <w:szCs w:val="20"/>
+        </w:rPr>
+        <w:t>m</w:t>
+      </w:r>
+      <w:r>
+        <w:rPr>
+          <w:rFonts w:ascii="Courier New" w:eastAsia="Times New Roman" w:hAnsi="Courier New" w:cs="Courier New"/>
+          <w:sz w:val="20"/>
+          <w:szCs w:val="20"/>
+        </w:rPr>
+        <w:t>akePayment</w:t>
+      </w:r>
+      <w:proofErr w:type="spellEnd"/>
+      <w:r>
+        <w:rPr>
+          <w:rFonts w:ascii="Courier New" w:eastAsia="Times New Roman" w:hAnsi="Courier New" w:cs="Courier New"/>
+          <w:sz w:val="20"/>
+          <w:szCs w:val="20"/>
+        </w:rPr>
+        <w:t xml:space="preserve"> function");</w:t>
       </w:r>
     </w:p>
     <w:p>
@@ -4406,7 +4787,33 @@
           <w:sz w:val="20"/>
           <w:szCs w:val="20"/>
         </w:rPr>
-        <w:t>"In CalculateOverTime function");</w:t>
+        <w:t xml:space="preserve">"In </w:t>
+      </w:r>
+      <w:proofErr w:type="spellStart"/>
+      <w:r>
+        <w:rPr>
+          <w:rFonts w:ascii="Courier New" w:eastAsia="Times New Roman" w:hAnsi="Courier New" w:cs="Courier New"/>
+          <w:sz w:val="20"/>
+          <w:szCs w:val="20"/>
+        </w:rPr>
+        <w:t>c</w:t>
+      </w:r>
+      <w:r>
+        <w:rPr>
+          <w:rFonts w:ascii="Courier New" w:eastAsia="Times New Roman" w:hAnsi="Courier New" w:cs="Courier New"/>
+          <w:sz w:val="20"/>
+          <w:szCs w:val="20"/>
+        </w:rPr>
+        <w:t>alculateOverTime</w:t>
+      </w:r>
+      <w:proofErr w:type="spellEnd"/>
+      <w:r>
+        <w:rPr>
+          <w:rFonts w:ascii="Courier New" w:eastAsia="Times New Roman" w:hAnsi="Courier New" w:cs="Courier New"/>
+          <w:sz w:val="20"/>
+          <w:szCs w:val="20"/>
+        </w:rPr>
+        <w:t xml:space="preserve"> function");</w:t>
       </w:r>
     </w:p>
     <w:p>
@@ -5117,8 +5524,6 @@
           <w:szCs w:val="20"/>
         </w:rPr>
       </w:pPr>
-      <w:bookmarkStart w:id="0" w:name="_GoBack"/>
-      <w:bookmarkEnd w:id="0"/>
     </w:p>
     <w:p>
       <w:pPr>

</xml_diff>